<commit_message>
Used another style for work experience section.
</commit_message>
<xml_diff>
--- a/CV_MHO_2017_12_12_en.docx
+++ b/CV_MHO_2017_12_12_en.docx
@@ -18,9 +18,9 @@
         <w:tblLook w:val="04A0" w:firstRow="1" w:lastRow="0" w:firstColumn="1" w:lastColumn="0" w:noHBand="0" w:noVBand="1"/>
       </w:tblPr>
       <w:tblGrid>
-        <w:gridCol w:w="2575"/>
-        <w:gridCol w:w="2991"/>
-        <w:gridCol w:w="6674"/>
+        <w:gridCol w:w="2566"/>
+        <w:gridCol w:w="2993"/>
+        <w:gridCol w:w="6681"/>
       </w:tblGrid>
       <w:tr>
         <w:trPr>
@@ -342,8 +342,8 @@
                     <w:rPr>
                       <w:rFonts w:ascii="Agency FB" w:hAnsi="Agency FB" w:cs="Tahoma"/>
                       <w:color w:val="F2F2F2" w:themeColor="background1" w:themeShade="F2"/>
-                      <w:sz w:val="24"/>
-                      <w:szCs w:val="24"/>
+                      <w:sz w:val="12"/>
+                      <w:szCs w:val="12"/>
                     </w:rPr>
                   </w:pPr>
                 </w:p>
@@ -375,8 +375,8 @@
                     <w:rPr>
                       <w:rFonts w:ascii="Agency FB" w:hAnsi="Agency FB" w:cs="Tahoma"/>
                       <w:color w:val="F2F2F2" w:themeColor="background1" w:themeShade="F2"/>
-                      <w:sz w:val="24"/>
-                      <w:szCs w:val="24"/>
+                      <w:sz w:val="12"/>
+                      <w:szCs w:val="12"/>
                     </w:rPr>
                   </w:pPr>
                 </w:p>
@@ -770,9 +770,32 @@
           <w:tcPr>
             <w:tcW w:w="12240" w:type="dxa"/>
             <w:gridSpan w:val="3"/>
+            <w:shd w:val="clear" w:color="auto" w:fill="auto"/>
+          </w:tcPr>
+          <w:p>
+            <w:pPr>
+              <w:jc w:val="center"/>
+              <w:rPr>
+                <w:rFonts w:ascii="Agency FB" w:hAnsi="Agency FB"/>
+                <w:b/>
+                <w:color w:val="F2F2F2" w:themeColor="background1" w:themeShade="F2"/>
+                <w:sz w:val="12"/>
+                <w:szCs w:val="12"/>
+                <w:u w:val="single"/>
+              </w:rPr>
+            </w:pPr>
+          </w:p>
+        </w:tc>
+      </w:tr>
+      <w:tr>
+        <w:tc>
+          <w:tcPr>
+            <w:tcW w:w="12240" w:type="dxa"/>
+            <w:gridSpan w:val="3"/>
             <w:tcBorders>
               <w:bottom w:val="single" w:sz="4" w:space="0" w:color="auto"/>
             </w:tcBorders>
+            <w:vAlign w:val="center"/>
           </w:tcPr>
           <w:p>
             <w:r>
@@ -783,7 +806,7 @@
               <w:drawing>
                 <wp:inline distT="0" distB="0" distL="0" distR="0" wp14:anchorId="7FBBB49D" wp14:editId="5F0CEF0F">
                   <wp:extent cx="7629525" cy="3200400"/>
-                  <wp:effectExtent l="38100" t="0" r="28575" b="0"/>
+                  <wp:effectExtent l="0" t="0" r="28575" b="38100"/>
                   <wp:docPr id="13" name="Diagrama 13"/>
                   <wp:cNvGraphicFramePr/>
                   <a:graphic xmlns:a="http://schemas.openxmlformats.org/drawingml/2006/main">
@@ -1081,8 +1104,8 @@
               <w:tblLook w:val="04A0" w:firstRow="1" w:lastRow="0" w:firstColumn="1" w:lastColumn="0" w:noHBand="0" w:noVBand="1"/>
             </w:tblPr>
             <w:tblGrid>
-              <w:gridCol w:w="1091"/>
-              <w:gridCol w:w="1268"/>
+              <w:gridCol w:w="1086"/>
+              <w:gridCol w:w="1264"/>
             </w:tblGrid>
             <w:tr>
               <w:tc>
@@ -1284,7 +1307,7 @@
             </w:tblPr>
             <w:tblGrid>
               <w:gridCol w:w="1661"/>
-              <w:gridCol w:w="1114"/>
+              <w:gridCol w:w="1116"/>
             </w:tblGrid>
             <w:tr>
               <w:tc>
@@ -1437,8 +1460,6 @@
                     </w:rPr>
                     <w:t>Outgoing</w:t>
                   </w:r>
-                  <w:bookmarkStart w:id="0" w:name="_GoBack"/>
-                  <w:bookmarkEnd w:id="0"/>
                 </w:p>
               </w:tc>
             </w:tr>
@@ -2404,6 +2425,8 @@
           <w:lang w:val="es-MX"/>
         </w:rPr>
       </w:pPr>
+      <w:bookmarkStart w:id="0" w:name="_GoBack"/>
+      <w:bookmarkEnd w:id="0"/>
     </w:p>
     <w:sectPr>
       <w:pgSz w:w="12240" w:h="15840"/>
@@ -5868,7 +5891,7 @@
 <dgm:dataModel xmlns:dgm="http://schemas.openxmlformats.org/drawingml/2006/diagram" xmlns:a="http://schemas.openxmlformats.org/drawingml/2006/main">
   <dgm:ptLst>
     <dgm:pt modelId="{EDD41B7B-67C4-43C1-98B0-6F401910E113}" type="doc">
-      <dgm:prSet loTypeId="urn:microsoft.com/office/officeart/2005/8/layout/chevron1" loCatId="process" qsTypeId="urn:microsoft.com/office/officeart/2005/8/quickstyle/simple1" qsCatId="simple" csTypeId="urn:microsoft.com/office/officeart/2005/8/colors/accent6_3" csCatId="accent6" phldr="1"/>
+      <dgm:prSet loTypeId="urn:microsoft.com/office/officeart/2005/8/layout/vList6" loCatId="process" qsTypeId="urn:microsoft.com/office/officeart/2005/8/quickstyle/simple1" qsCatId="simple" csTypeId="urn:microsoft.com/office/officeart/2005/8/colors/accent6_3" csCatId="accent6" phldr="1"/>
       <dgm:spPr/>
       <dgm:t>
         <a:bodyPr/>
@@ -5889,47 +5912,10 @@
             <a:rPr lang="es-ES" sz="1100" b="1">
               <a:latin typeface="Agency FB" panose="020B0503020202020204" pitchFamily="34" charset="0"/>
             </a:rPr>
-            <a:t>Android Developer</a:t>
+            <a:t>Android Developer - Smart Thinking</a:t>
           </a:r>
-          <a:endParaRPr lang="es-ES" sz="1100"/>
         </a:p>
-      </dgm:t>
-    </dgm:pt>
-    <dgm:pt modelId="{11EC4DAB-A9A1-4A30-95CE-2E5ABBD4DCF4}" type="parTrans" cxnId="{64A91114-07C5-4AD1-A21E-9D88919856A5}">
-      <dgm:prSet/>
-      <dgm:spPr/>
-      <dgm:t>
-        <a:bodyPr/>
-        <a:lstStyle/>
         <a:p>
-          <a:endParaRPr lang="es-ES"/>
-        </a:p>
-      </dgm:t>
-    </dgm:pt>
-    <dgm:pt modelId="{E478B467-13FD-4AB6-834E-8386AE51BD57}" type="sibTrans" cxnId="{64A91114-07C5-4AD1-A21E-9D88919856A5}">
-      <dgm:prSet/>
-      <dgm:spPr/>
-      <dgm:t>
-        <a:bodyPr/>
-        <a:lstStyle/>
-        <a:p>
-          <a:endParaRPr lang="es-ES"/>
-        </a:p>
-      </dgm:t>
-    </dgm:pt>
-    <dgm:pt modelId="{3792BC5B-06DA-4065-A4D9-55CD5D47C72B}">
-      <dgm:prSet phldrT="[Texto]"/>
-      <dgm:spPr/>
-      <dgm:t>
-        <a:bodyPr/>
-        <a:lstStyle/>
-        <a:p>
-          <a:r>
-            <a:rPr lang="es-ES" sz="1100" b="1">
-              <a:latin typeface="Agency FB" panose="020B0503020202020204" pitchFamily="34" charset="0"/>
-            </a:rPr>
-            <a:t>Smart Thinking </a:t>
-          </a:r>
           <a:r>
             <a:rPr lang="es-ES" sz="1100" b="0">
               <a:latin typeface="Agency FB" panose="020B0503020202020204" pitchFamily="34" charset="0"/>
@@ -5948,10 +5934,11 @@
             </a:rPr>
             <a:t>)</a:t>
           </a:r>
+          <a:endParaRPr lang="es-ES" sz="1100"/>
         </a:p>
       </dgm:t>
     </dgm:pt>
-    <dgm:pt modelId="{85549B0B-870B-4900-9731-FF06CBF0A4BF}" type="parTrans" cxnId="{319796FA-EF61-4304-870A-309106D8FCB6}">
+    <dgm:pt modelId="{11EC4DAB-A9A1-4A30-95CE-2E5ABBD4DCF4}" type="parTrans" cxnId="{64A91114-07C5-4AD1-A21E-9D88919856A5}">
       <dgm:prSet/>
       <dgm:spPr/>
       <dgm:t>
@@ -5962,7 +5949,7 @@
         </a:p>
       </dgm:t>
     </dgm:pt>
-    <dgm:pt modelId="{9FD6F770-C3A9-4788-A49B-3CF6DEF33410}" type="sibTrans" cxnId="{319796FA-EF61-4304-870A-309106D8FCB6}">
+    <dgm:pt modelId="{E478B467-13FD-4AB6-834E-8386AE51BD57}" type="sibTrans" cxnId="{64A91114-07C5-4AD1-A21E-9D88919856A5}">
       <dgm:prSet/>
       <dgm:spPr/>
       <dgm:t>
@@ -5994,8 +5981,25 @@
             <a:rPr lang="es-ES" sz="1100" b="1">
               <a:latin typeface="Agency FB" panose="020B0503020202020204" pitchFamily="34" charset="0"/>
             </a:rPr>
-            <a:t>Developer</a:t>
+            <a:t>Developer - Ironbit</a:t>
           </a:r>
+        </a:p>
+        <a:p>
+          <a:r>
+            <a:rPr lang="es-ES" sz="1100" b="0">
+              <a:latin typeface="Agency FB" panose="020B0503020202020204" pitchFamily="34" charset="0"/>
+            </a:rPr>
+            <a:t>(</a:t>
+          </a:r>
+          <a:r>
+            <a:rPr lang="es-ES" sz="1100">
+              <a:latin typeface="Agency FB" panose="020B0503020202020204" pitchFamily="34" charset="0"/>
+            </a:rPr>
+            <a:t>Jun 15 - Jun 16)</a:t>
+          </a:r>
+          <a:endParaRPr lang="es-ES" sz="1100" b="1">
+            <a:latin typeface="Agency FB" panose="020B0503020202020204" pitchFamily="34" charset="0"/>
+          </a:endParaRPr>
         </a:p>
       </dgm:t>
     </dgm:pt>
@@ -6021,57 +6025,6 @@
         </a:p>
       </dgm:t>
     </dgm:pt>
-    <dgm:pt modelId="{CD050A38-B6C7-484C-9AF6-B0CC9B2D565F}">
-      <dgm:prSet phldrT="[Texto]"/>
-      <dgm:spPr/>
-      <dgm:t>
-        <a:bodyPr/>
-        <a:lstStyle/>
-        <a:p>
-          <a:r>
-            <a:rPr lang="es-ES" sz="1100" b="1">
-              <a:latin typeface="Agency FB" panose="020B0503020202020204" pitchFamily="34" charset="0"/>
-            </a:rPr>
-            <a:t>Ironbit </a:t>
-          </a:r>
-          <a:r>
-            <a:rPr lang="es-ES" sz="1100" b="0">
-              <a:latin typeface="Agency FB" panose="020B0503020202020204" pitchFamily="34" charset="0"/>
-            </a:rPr>
-            <a:t>(</a:t>
-          </a:r>
-          <a:r>
-            <a:rPr lang="es-ES" sz="1100">
-              <a:latin typeface="Agency FB" panose="020B0503020202020204" pitchFamily="34" charset="0"/>
-            </a:rPr>
-            <a:t>Jun 15 - Jun 16)</a:t>
-          </a:r>
-          <a:endParaRPr lang="es-ES" sz="1100"/>
-        </a:p>
-      </dgm:t>
-    </dgm:pt>
-    <dgm:pt modelId="{6A1DA7E8-D354-4B07-AE39-0DF36FA04B59}" type="parTrans" cxnId="{C665A6C1-695D-4479-A559-108264307962}">
-      <dgm:prSet/>
-      <dgm:spPr/>
-      <dgm:t>
-        <a:bodyPr/>
-        <a:lstStyle/>
-        <a:p>
-          <a:endParaRPr lang="es-ES"/>
-        </a:p>
-      </dgm:t>
-    </dgm:pt>
-    <dgm:pt modelId="{93796044-AF26-44B5-8A34-3649C73273C4}" type="sibTrans" cxnId="{C665A6C1-695D-4479-A559-108264307962}">
-      <dgm:prSet/>
-      <dgm:spPr/>
-      <dgm:t>
-        <a:bodyPr/>
-        <a:lstStyle/>
-        <a:p>
-          <a:endParaRPr lang="es-ES"/>
-        </a:p>
-      </dgm:t>
-    </dgm:pt>
     <dgm:pt modelId="{0D8F9920-9F9E-4227-ADEF-B489FC33232A}">
       <dgm:prSet phldrT="[Texto]" custT="1"/>
       <dgm:spPr/>
@@ -6083,8 +6036,19 @@
             <a:rPr lang="es-ES" sz="1100" b="1">
               <a:latin typeface="Agency FB" panose="020B0503020202020204" pitchFamily="34" charset="0"/>
             </a:rPr>
-            <a:t>Technical Leader of Android &amp; Coship</a:t>
+            <a:t>Technical Leader of Android &amp; Coship - Ironbit</a:t>
           </a:r>
+        </a:p>
+        <a:p>
+          <a:r>
+            <a:rPr lang="es-ES" sz="1100" b="0">
+              <a:latin typeface="Agency FB" panose="020B0503020202020204" pitchFamily="34" charset="0"/>
+            </a:rPr>
+            <a:t>(Jun 16 - Feb 17)</a:t>
+          </a:r>
+          <a:endParaRPr lang="es-ES" sz="1100" b="1">
+            <a:latin typeface="Agency FB" panose="020B0503020202020204" pitchFamily="34" charset="0"/>
+          </a:endParaRPr>
         </a:p>
       </dgm:t>
     </dgm:pt>
@@ -6110,51 +6074,6 @@
         </a:p>
       </dgm:t>
     </dgm:pt>
-    <dgm:pt modelId="{F0F2EF4F-3F78-4A79-9A15-6D9B3BCDB8D0}">
-      <dgm:prSet phldrT="[Texto]"/>
-      <dgm:spPr/>
-      <dgm:t>
-        <a:bodyPr/>
-        <a:lstStyle/>
-        <a:p>
-          <a:r>
-            <a:rPr lang="es-ES" sz="1100" b="1">
-              <a:latin typeface="Agency FB" panose="020B0503020202020204" pitchFamily="34" charset="0"/>
-            </a:rPr>
-            <a:t>Ironbit </a:t>
-          </a:r>
-          <a:r>
-            <a:rPr lang="es-ES" sz="1100" b="0">
-              <a:latin typeface="Agency FB" panose="020B0503020202020204" pitchFamily="34" charset="0"/>
-            </a:rPr>
-            <a:t>(Jun 16 - Feb 17)</a:t>
-          </a:r>
-          <a:endParaRPr lang="es-ES" sz="1100" b="0"/>
-        </a:p>
-      </dgm:t>
-    </dgm:pt>
-    <dgm:pt modelId="{989C587A-4E63-4A9E-BBBF-F21E11899BB5}" type="parTrans" cxnId="{FB20D34A-8A52-4032-B966-9A28EBE715EC}">
-      <dgm:prSet/>
-      <dgm:spPr/>
-      <dgm:t>
-        <a:bodyPr/>
-        <a:lstStyle/>
-        <a:p>
-          <a:endParaRPr lang="es-ES"/>
-        </a:p>
-      </dgm:t>
-    </dgm:pt>
-    <dgm:pt modelId="{1222E2A6-D3B8-4A82-9BA9-3BBE1D8A02BF}" type="sibTrans" cxnId="{FB20D34A-8A52-4032-B966-9A28EBE715EC}">
-      <dgm:prSet/>
-      <dgm:spPr/>
-      <dgm:t>
-        <a:bodyPr/>
-        <a:lstStyle/>
-        <a:p>
-          <a:endParaRPr lang="es-ES"/>
-        </a:p>
-      </dgm:t>
-    </dgm:pt>
     <dgm:pt modelId="{21BCB5E3-DD8B-412D-8D45-1D4B5EEA4020}">
       <dgm:prSet phldrT="[Texto]" custT="1"/>
       <dgm:spPr/>
@@ -6162,6 +6081,7 @@
         <a:bodyPr/>
         <a:lstStyle/>
         <a:p>
+          <a:pPr algn="l"/>
           <a:r>
             <a:rPr lang="es-MX" sz="1000">
               <a:latin typeface="Agency FB" panose="020B0503020202020204" pitchFamily="34" charset="0"/>
@@ -6203,6 +6123,7 @@
         <a:bodyPr/>
         <a:lstStyle/>
         <a:p>
+          <a:pPr algn="l"/>
           <a:r>
             <a:rPr lang="es-MX" sz="1000">
               <a:latin typeface="Agency FB" panose="020B0503020202020204" pitchFamily="34" charset="0"/>
@@ -6245,8 +6166,25 @@
             <a:rPr lang="es-ES" sz="1100" b="1">
               <a:latin typeface="Agency FB" panose="020B0503020202020204" pitchFamily="34" charset="0"/>
             </a:rPr>
-            <a:t>Development Leader of Android &amp; Coship</a:t>
+            <a:t>Development Leader of Android &amp; Coship - America Movil Content Office</a:t>
           </a:r>
+        </a:p>
+        <a:p>
+          <a:r>
+            <a:rPr lang="es-ES" sz="1100" b="0">
+              <a:latin typeface="Agency FB" panose="020B0503020202020204" pitchFamily="34" charset="0"/>
+            </a:rPr>
+            <a:t>(</a:t>
+          </a:r>
+          <a:r>
+            <a:rPr lang="es-ES" sz="1100">
+              <a:latin typeface="Agency FB" panose="020B0503020202020204" pitchFamily="34" charset="0"/>
+            </a:rPr>
+            <a:t>Feb 17 - May 17)</a:t>
+          </a:r>
+          <a:endParaRPr lang="es-ES" sz="1100" b="1">
+            <a:latin typeface="Agency FB" panose="020B0503020202020204" pitchFamily="34" charset="0"/>
+          </a:endParaRPr>
         </a:p>
       </dgm:t>
     </dgm:pt>
@@ -6272,57 +6210,6 @@
         </a:p>
       </dgm:t>
     </dgm:pt>
-    <dgm:pt modelId="{D7B78567-082F-4AF7-ABC3-7756A07D4CFD}">
-      <dgm:prSet phldrT="[Texto]"/>
-      <dgm:spPr/>
-      <dgm:t>
-        <a:bodyPr/>
-        <a:lstStyle/>
-        <a:p>
-          <a:r>
-            <a:rPr lang="es-ES" sz="1100" b="1">
-              <a:latin typeface="Agency FB" panose="020B0503020202020204" pitchFamily="34" charset="0"/>
-            </a:rPr>
-            <a:t>America Movil Content Office </a:t>
-          </a:r>
-          <a:r>
-            <a:rPr lang="es-ES" sz="1100" b="0">
-              <a:latin typeface="Agency FB" panose="020B0503020202020204" pitchFamily="34" charset="0"/>
-            </a:rPr>
-            <a:t>(</a:t>
-          </a:r>
-          <a:r>
-            <a:rPr lang="es-ES" sz="1100">
-              <a:latin typeface="Agency FB" panose="020B0503020202020204" pitchFamily="34" charset="0"/>
-            </a:rPr>
-            <a:t>Feb 17 - May 17)</a:t>
-          </a:r>
-          <a:endParaRPr lang="es-ES" sz="1100"/>
-        </a:p>
-      </dgm:t>
-    </dgm:pt>
-    <dgm:pt modelId="{E22E9079-0A9E-44BC-8ADD-85FB31A5790E}" type="parTrans" cxnId="{1D4E105A-B859-4FFD-AD2A-F2B2900A7DD7}">
-      <dgm:prSet/>
-      <dgm:spPr/>
-      <dgm:t>
-        <a:bodyPr/>
-        <a:lstStyle/>
-        <a:p>
-          <a:endParaRPr lang="es-ES"/>
-        </a:p>
-      </dgm:t>
-    </dgm:pt>
-    <dgm:pt modelId="{EDFB69CF-854E-49B0-BC4C-5B7A52302FA1}" type="sibTrans" cxnId="{1D4E105A-B859-4FFD-AD2A-F2B2900A7DD7}">
-      <dgm:prSet/>
-      <dgm:spPr/>
-      <dgm:t>
-        <a:bodyPr/>
-        <a:lstStyle/>
-        <a:p>
-          <a:endParaRPr lang="es-ES"/>
-        </a:p>
-      </dgm:t>
-    </dgm:pt>
     <dgm:pt modelId="{E77B83E9-8A97-48D9-8912-F7058547989B}">
       <dgm:prSet phldrT="[Texto]" custT="1"/>
       <dgm:spPr/>
@@ -6334,8 +6221,23 @@
             <a:rPr lang="es-ES" sz="1200" b="1">
               <a:latin typeface="Agency FB" panose="020B0503020202020204" pitchFamily="34" charset="0"/>
             </a:rPr>
-            <a:t>Technical Leader of Android</a:t>
+            <a:t>Technical Leader of Android - Ironbit </a:t>
           </a:r>
+          <a:r>
+            <a:rPr lang="es-ES" sz="1200" b="0">
+              <a:latin typeface="Agency FB" panose="020B0503020202020204" pitchFamily="34" charset="0"/>
+            </a:rPr>
+            <a:t>(</a:t>
+          </a:r>
+          <a:r>
+            <a:rPr lang="es-ES" sz="1200">
+              <a:latin typeface="Agency FB" panose="020B0503020202020204" pitchFamily="34" charset="0"/>
+            </a:rPr>
+            <a:t>May 17 - Current)</a:t>
+          </a:r>
+          <a:endParaRPr lang="es-ES" sz="1200" b="1">
+            <a:latin typeface="Agency FB" panose="020B0503020202020204" pitchFamily="34" charset="0"/>
+          </a:endParaRPr>
         </a:p>
       </dgm:t>
     </dgm:pt>
@@ -6351,57 +6253,6 @@
       </dgm:t>
     </dgm:pt>
     <dgm:pt modelId="{1033DEC6-BD81-44C7-8FBB-8BCBFC4B4FE7}" type="sibTrans" cxnId="{2976C493-2AA7-44EB-841C-82093E7C4BB1}">
-      <dgm:prSet/>
-      <dgm:spPr/>
-      <dgm:t>
-        <a:bodyPr/>
-        <a:lstStyle/>
-        <a:p>
-          <a:endParaRPr lang="es-ES"/>
-        </a:p>
-      </dgm:t>
-    </dgm:pt>
-    <dgm:pt modelId="{98B34D12-BEEC-4939-BD7C-4F4A7E05F123}">
-      <dgm:prSet phldrT="[Texto]"/>
-      <dgm:spPr/>
-      <dgm:t>
-        <a:bodyPr/>
-        <a:lstStyle/>
-        <a:p>
-          <a:r>
-            <a:rPr lang="es-ES" sz="1100" b="1">
-              <a:latin typeface="Agency FB" panose="020B0503020202020204" pitchFamily="34" charset="0"/>
-            </a:rPr>
-            <a:t>Ironbit </a:t>
-          </a:r>
-          <a:r>
-            <a:rPr lang="es-ES" sz="1100" b="0">
-              <a:latin typeface="Agency FB" panose="020B0503020202020204" pitchFamily="34" charset="0"/>
-            </a:rPr>
-            <a:t>(</a:t>
-          </a:r>
-          <a:r>
-            <a:rPr lang="es-ES" sz="1100">
-              <a:latin typeface="Agency FB" panose="020B0503020202020204" pitchFamily="34" charset="0"/>
-            </a:rPr>
-            <a:t>May 17 - Current)</a:t>
-          </a:r>
-          <a:endParaRPr lang="es-ES" sz="1100"/>
-        </a:p>
-      </dgm:t>
-    </dgm:pt>
-    <dgm:pt modelId="{C34AB5C8-BE15-417B-A6B9-96E9A3A099A4}" type="parTrans" cxnId="{BF2479FC-7B90-4687-926E-9FC95B221A44}">
-      <dgm:prSet/>
-      <dgm:spPr/>
-      <dgm:t>
-        <a:bodyPr/>
-        <a:lstStyle/>
-        <a:p>
-          <a:endParaRPr lang="es-ES"/>
-        </a:p>
-      </dgm:t>
-    </dgm:pt>
-    <dgm:pt modelId="{39744861-FE29-40B4-BE39-CC5917EE37E4}" type="sibTrans" cxnId="{BF2479FC-7B90-4687-926E-9FC95B221A44}">
       <dgm:prSet/>
       <dgm:spPr/>
       <dgm:t>
@@ -6842,12 +6693,12 @@
         </a:p>
       </dgm:t>
     </dgm:pt>
-    <dgm:pt modelId="{34779931-A2C8-4658-9F06-8DBA3B7CBEA3}" type="pres">
+    <dgm:pt modelId="{1482DA7B-F5CC-43B9-81A1-FD7A7FFC82FB}" type="pres">
       <dgm:prSet presAssocID="{EDD41B7B-67C4-43C1-98B0-6F401910E113}" presName="Name0" presStyleCnt="0">
         <dgm:presLayoutVars>
           <dgm:dir/>
           <dgm:animLvl val="lvl"/>
-          <dgm:resizeHandles val="exact"/>
+          <dgm:resizeHandles/>
         </dgm:presLayoutVars>
       </dgm:prSet>
       <dgm:spPr/>
@@ -6859,29 +6710,12 @@
         </a:p>
       </dgm:t>
     </dgm:pt>
-    <dgm:pt modelId="{FACA2235-EFEB-46A5-BCFB-42B768333BAA}" type="pres">
-      <dgm:prSet presAssocID="{44DD9045-0498-49E1-82AA-A3949DE1D11A}" presName="composite" presStyleCnt="0"/>
+    <dgm:pt modelId="{FF2BF7B0-B3B2-40CD-B7E1-4E5704A7236B}" type="pres">
+      <dgm:prSet presAssocID="{44DD9045-0498-49E1-82AA-A3949DE1D11A}" presName="linNode" presStyleCnt="0"/>
       <dgm:spPr/>
     </dgm:pt>
-    <dgm:pt modelId="{7735CF93-A732-42B2-93C2-E82E7C780DD8}" type="pres">
-      <dgm:prSet presAssocID="{44DD9045-0498-49E1-82AA-A3949DE1D11A}" presName="parTx" presStyleLbl="node1" presStyleIdx="0" presStyleCnt="5">
-        <dgm:presLayoutVars>
-          <dgm:chMax val="0"/>
-          <dgm:chPref val="0"/>
-          <dgm:bulletEnabled val="1"/>
-        </dgm:presLayoutVars>
-      </dgm:prSet>
-      <dgm:spPr/>
-      <dgm:t>
-        <a:bodyPr/>
-        <a:lstStyle/>
-        <a:p>
-          <a:endParaRPr lang="es-ES"/>
-        </a:p>
-      </dgm:t>
-    </dgm:pt>
-    <dgm:pt modelId="{6CF1A6ED-CAD9-42DF-A157-B58E7C354C9E}" type="pres">
-      <dgm:prSet presAssocID="{44DD9045-0498-49E1-82AA-A3949DE1D11A}" presName="desTx" presStyleLbl="revTx" presStyleIdx="0" presStyleCnt="5">
+    <dgm:pt modelId="{54F63B4B-9F21-413A-B3E9-FA6F5A37F53F}" type="pres">
+      <dgm:prSet presAssocID="{44DD9045-0498-49E1-82AA-A3949DE1D11A}" presName="parentShp" presStyleLbl="node1" presStyleIdx="0" presStyleCnt="5" custScaleY="99053">
         <dgm:presLayoutVars>
           <dgm:bulletEnabled val="1"/>
         </dgm:presLayoutVars>
@@ -6895,33 +6729,8 @@
         </a:p>
       </dgm:t>
     </dgm:pt>
-    <dgm:pt modelId="{E02CD0A3-DE90-4A2C-BF30-E134539F6694}" type="pres">
-      <dgm:prSet presAssocID="{E478B467-13FD-4AB6-834E-8386AE51BD57}" presName="space" presStyleCnt="0"/>
-      <dgm:spPr/>
-    </dgm:pt>
-    <dgm:pt modelId="{B6639D00-B02F-49B8-8705-4AAB50EFF59D}" type="pres">
-      <dgm:prSet presAssocID="{442F03CA-AC74-4FAB-8BC5-CE625B9BBCF2}" presName="composite" presStyleCnt="0"/>
-      <dgm:spPr/>
-    </dgm:pt>
-    <dgm:pt modelId="{2AE0BFA4-ECA8-42F5-A51E-8F4222B99714}" type="pres">
-      <dgm:prSet presAssocID="{442F03CA-AC74-4FAB-8BC5-CE625B9BBCF2}" presName="parTx" presStyleLbl="node1" presStyleIdx="1" presStyleCnt="5">
-        <dgm:presLayoutVars>
-          <dgm:chMax val="0"/>
-          <dgm:chPref val="0"/>
-          <dgm:bulletEnabled val="1"/>
-        </dgm:presLayoutVars>
-      </dgm:prSet>
-      <dgm:spPr/>
-      <dgm:t>
-        <a:bodyPr/>
-        <a:lstStyle/>
-        <a:p>
-          <a:endParaRPr lang="es-ES"/>
-        </a:p>
-      </dgm:t>
-    </dgm:pt>
-    <dgm:pt modelId="{851146DD-3B35-4A40-B0BB-3789DFCBA0E0}" type="pres">
-      <dgm:prSet presAssocID="{442F03CA-AC74-4FAB-8BC5-CE625B9BBCF2}" presName="desTx" presStyleLbl="revTx" presStyleIdx="1" presStyleCnt="5">
+    <dgm:pt modelId="{E7094E04-2803-4A90-BBFE-26529A0BB101}" type="pres">
+      <dgm:prSet presAssocID="{44DD9045-0498-49E1-82AA-A3949DE1D11A}" presName="childShp" presStyleLbl="bgAccFollowNode1" presStyleIdx="0" presStyleCnt="5" custScaleY="75196">
         <dgm:presLayoutVars>
           <dgm:bulletEnabled val="1"/>
         </dgm:presLayoutVars>
@@ -6935,33 +6744,16 @@
         </a:p>
       </dgm:t>
     </dgm:pt>
-    <dgm:pt modelId="{ABBF0406-31DC-455C-A793-6D28D2FD16EF}" type="pres">
-      <dgm:prSet presAssocID="{2E4CB688-21B4-4EB6-ABD5-CA389D300145}" presName="space" presStyleCnt="0"/>
+    <dgm:pt modelId="{B34B245C-A95F-4259-B0FA-3BDDC9F3DF00}" type="pres">
+      <dgm:prSet presAssocID="{E478B467-13FD-4AB6-834E-8386AE51BD57}" presName="spacing" presStyleCnt="0"/>
       <dgm:spPr/>
     </dgm:pt>
-    <dgm:pt modelId="{A05B77CE-D89E-4B55-B8B4-D4C24C2828F2}" type="pres">
-      <dgm:prSet presAssocID="{0D8F9920-9F9E-4227-ADEF-B489FC33232A}" presName="composite" presStyleCnt="0"/>
+    <dgm:pt modelId="{20DE76AE-0A6F-439A-8462-0EB40EA35259}" type="pres">
+      <dgm:prSet presAssocID="{442F03CA-AC74-4FAB-8BC5-CE625B9BBCF2}" presName="linNode" presStyleCnt="0"/>
       <dgm:spPr/>
     </dgm:pt>
-    <dgm:pt modelId="{F7B2FCD8-8B04-4446-B34F-640DB1DB5362}" type="pres">
-      <dgm:prSet presAssocID="{0D8F9920-9F9E-4227-ADEF-B489FC33232A}" presName="parTx" presStyleLbl="node1" presStyleIdx="2" presStyleCnt="5">
-        <dgm:presLayoutVars>
-          <dgm:chMax val="0"/>
-          <dgm:chPref val="0"/>
-          <dgm:bulletEnabled val="1"/>
-        </dgm:presLayoutVars>
-      </dgm:prSet>
-      <dgm:spPr/>
-      <dgm:t>
-        <a:bodyPr/>
-        <a:lstStyle/>
-        <a:p>
-          <a:endParaRPr lang="es-ES"/>
-        </a:p>
-      </dgm:t>
-    </dgm:pt>
-    <dgm:pt modelId="{D30200F8-7724-4AE7-9FE5-735E704CF49C}" type="pres">
-      <dgm:prSet presAssocID="{0D8F9920-9F9E-4227-ADEF-B489FC33232A}" presName="desTx" presStyleLbl="revTx" presStyleIdx="2" presStyleCnt="5">
+    <dgm:pt modelId="{B2DE732C-B229-4E99-897F-C3D9872FB56D}" type="pres">
+      <dgm:prSet presAssocID="{442F03CA-AC74-4FAB-8BC5-CE625B9BBCF2}" presName="parentShp" presStyleLbl="node1" presStyleIdx="1" presStyleCnt="5">
         <dgm:presLayoutVars>
           <dgm:bulletEnabled val="1"/>
         </dgm:presLayoutVars>
@@ -6975,33 +6767,8 @@
         </a:p>
       </dgm:t>
     </dgm:pt>
-    <dgm:pt modelId="{4E057117-255B-41E2-8057-87F60634EC78}" type="pres">
-      <dgm:prSet presAssocID="{702CD378-EBEB-42DA-8A40-3FD2EC52F761}" presName="space" presStyleCnt="0"/>
-      <dgm:spPr/>
-    </dgm:pt>
-    <dgm:pt modelId="{DD48184B-80A9-4B61-ACA1-F37B7A1A522A}" type="pres">
-      <dgm:prSet presAssocID="{AD96DA4E-7FE3-4E25-814B-84A71F5B0411}" presName="composite" presStyleCnt="0"/>
-      <dgm:spPr/>
-    </dgm:pt>
-    <dgm:pt modelId="{C20D9420-2A3B-4941-86A9-34D0654318CE}" type="pres">
-      <dgm:prSet presAssocID="{AD96DA4E-7FE3-4E25-814B-84A71F5B0411}" presName="parTx" presStyleLbl="node1" presStyleIdx="3" presStyleCnt="5">
-        <dgm:presLayoutVars>
-          <dgm:chMax val="0"/>
-          <dgm:chPref val="0"/>
-          <dgm:bulletEnabled val="1"/>
-        </dgm:presLayoutVars>
-      </dgm:prSet>
-      <dgm:spPr/>
-      <dgm:t>
-        <a:bodyPr/>
-        <a:lstStyle/>
-        <a:p>
-          <a:endParaRPr lang="es-ES"/>
-        </a:p>
-      </dgm:t>
-    </dgm:pt>
-    <dgm:pt modelId="{4F6BD41E-3086-4628-8FB7-9AE2946FF1D0}" type="pres">
-      <dgm:prSet presAssocID="{AD96DA4E-7FE3-4E25-814B-84A71F5B0411}" presName="desTx" presStyleLbl="revTx" presStyleIdx="3" presStyleCnt="5">
+    <dgm:pt modelId="{B6A9AFFF-62D6-48B0-93CA-DBBA46DF57F6}" type="pres">
+      <dgm:prSet presAssocID="{442F03CA-AC74-4FAB-8BC5-CE625B9BBCF2}" presName="childShp" presStyleLbl="bgAccFollowNode1" presStyleIdx="1" presStyleCnt="5" custScaleY="78094">
         <dgm:presLayoutVars>
           <dgm:bulletEnabled val="1"/>
         </dgm:presLayoutVars>
@@ -7015,19 +6782,17 @@
         </a:p>
       </dgm:t>
     </dgm:pt>
-    <dgm:pt modelId="{CAEF8090-71D0-4086-8968-B8CF2B6B0457}" type="pres">
-      <dgm:prSet presAssocID="{6B3549BF-6D38-4D65-9405-84A7EA48470C}" presName="space" presStyleCnt="0"/>
+    <dgm:pt modelId="{EAB4173C-218D-4B55-9623-FF09743A50FF}" type="pres">
+      <dgm:prSet presAssocID="{2E4CB688-21B4-4EB6-ABD5-CA389D300145}" presName="spacing" presStyleCnt="0"/>
       <dgm:spPr/>
     </dgm:pt>
-    <dgm:pt modelId="{E84CF7FD-26D8-42F4-8BFE-3C2FD60ADC6D}" type="pres">
-      <dgm:prSet presAssocID="{E77B83E9-8A97-48D9-8912-F7058547989B}" presName="composite" presStyleCnt="0"/>
+    <dgm:pt modelId="{DE74733D-6242-4297-AADD-D80B9DA0B6F9}" type="pres">
+      <dgm:prSet presAssocID="{0D8F9920-9F9E-4227-ADEF-B489FC33232A}" presName="linNode" presStyleCnt="0"/>
       <dgm:spPr/>
     </dgm:pt>
-    <dgm:pt modelId="{E0B6241B-3E3F-4FE1-B848-7248B1C2771D}" type="pres">
-      <dgm:prSet presAssocID="{E77B83E9-8A97-48D9-8912-F7058547989B}" presName="parTx" presStyleLbl="node1" presStyleIdx="4" presStyleCnt="5">
+    <dgm:pt modelId="{F43F94BB-E939-4112-923D-E728F9020FBA}" type="pres">
+      <dgm:prSet presAssocID="{0D8F9920-9F9E-4227-ADEF-B489FC33232A}" presName="parentShp" presStyleLbl="node1" presStyleIdx="2" presStyleCnt="5">
         <dgm:presLayoutVars>
-          <dgm:chMax val="0"/>
-          <dgm:chPref val="0"/>
           <dgm:bulletEnabled val="1"/>
         </dgm:presLayoutVars>
       </dgm:prSet>
@@ -7040,8 +6805,84 @@
         </a:p>
       </dgm:t>
     </dgm:pt>
-    <dgm:pt modelId="{FB42A42D-1AFC-46A3-9619-34B9F6AE454C}" type="pres">
-      <dgm:prSet presAssocID="{E77B83E9-8A97-48D9-8912-F7058547989B}" presName="desTx" presStyleLbl="revTx" presStyleIdx="4" presStyleCnt="5">
+    <dgm:pt modelId="{F20F18AE-CD2A-4358-8E41-04DDD1D1DCD7}" type="pres">
+      <dgm:prSet presAssocID="{0D8F9920-9F9E-4227-ADEF-B489FC33232A}" presName="childShp" presStyleLbl="bgAccFollowNode1" presStyleIdx="2" presStyleCnt="5" custScaleY="105197">
+        <dgm:presLayoutVars>
+          <dgm:bulletEnabled val="1"/>
+        </dgm:presLayoutVars>
+      </dgm:prSet>
+      <dgm:spPr/>
+      <dgm:t>
+        <a:bodyPr/>
+        <a:lstStyle/>
+        <a:p>
+          <a:endParaRPr lang="es-ES"/>
+        </a:p>
+      </dgm:t>
+    </dgm:pt>
+    <dgm:pt modelId="{4D073F33-8DC1-4095-81BD-CE03AA6BE7F0}" type="pres">
+      <dgm:prSet presAssocID="{702CD378-EBEB-42DA-8A40-3FD2EC52F761}" presName="spacing" presStyleCnt="0"/>
+      <dgm:spPr/>
+    </dgm:pt>
+    <dgm:pt modelId="{36FC4D7F-AB37-4C6A-9E02-BB6AD4EE5827}" type="pres">
+      <dgm:prSet presAssocID="{AD96DA4E-7FE3-4E25-814B-84A71F5B0411}" presName="linNode" presStyleCnt="0"/>
+      <dgm:spPr/>
+    </dgm:pt>
+    <dgm:pt modelId="{363DB9CA-0F5A-4DC5-B26F-854FA69FC98B}" type="pres">
+      <dgm:prSet presAssocID="{AD96DA4E-7FE3-4E25-814B-84A71F5B0411}" presName="parentShp" presStyleLbl="node1" presStyleIdx="3" presStyleCnt="5">
+        <dgm:presLayoutVars>
+          <dgm:bulletEnabled val="1"/>
+        </dgm:presLayoutVars>
+      </dgm:prSet>
+      <dgm:spPr/>
+      <dgm:t>
+        <a:bodyPr/>
+        <a:lstStyle/>
+        <a:p>
+          <a:endParaRPr lang="es-ES"/>
+        </a:p>
+      </dgm:t>
+    </dgm:pt>
+    <dgm:pt modelId="{01D18012-2F45-4E45-B708-4D069849DD2B}" type="pres">
+      <dgm:prSet presAssocID="{AD96DA4E-7FE3-4E25-814B-84A71F5B0411}" presName="childShp" presStyleLbl="bgAccFollowNode1" presStyleIdx="3" presStyleCnt="5" custScaleY="106450">
+        <dgm:presLayoutVars>
+          <dgm:bulletEnabled val="1"/>
+        </dgm:presLayoutVars>
+      </dgm:prSet>
+      <dgm:spPr/>
+      <dgm:t>
+        <a:bodyPr/>
+        <a:lstStyle/>
+        <a:p>
+          <a:endParaRPr lang="es-ES"/>
+        </a:p>
+      </dgm:t>
+    </dgm:pt>
+    <dgm:pt modelId="{B789C55B-F96E-40F7-A6D3-62FA9ED5F1D6}" type="pres">
+      <dgm:prSet presAssocID="{6B3549BF-6D38-4D65-9405-84A7EA48470C}" presName="spacing" presStyleCnt="0"/>
+      <dgm:spPr/>
+    </dgm:pt>
+    <dgm:pt modelId="{129C1EAB-2021-4C53-8F3E-6A71D9D749A0}" type="pres">
+      <dgm:prSet presAssocID="{E77B83E9-8A97-48D9-8912-F7058547989B}" presName="linNode" presStyleCnt="0"/>
+      <dgm:spPr/>
+    </dgm:pt>
+    <dgm:pt modelId="{183CCA0C-DC0F-4215-AA1A-5C2FAE56464D}" type="pres">
+      <dgm:prSet presAssocID="{E77B83E9-8A97-48D9-8912-F7058547989B}" presName="parentShp" presStyleLbl="node1" presStyleIdx="4" presStyleCnt="5">
+        <dgm:presLayoutVars>
+          <dgm:bulletEnabled val="1"/>
+        </dgm:presLayoutVars>
+      </dgm:prSet>
+      <dgm:spPr/>
+      <dgm:t>
+        <a:bodyPr/>
+        <a:lstStyle/>
+        <a:p>
+          <a:endParaRPr lang="es-ES"/>
+        </a:p>
+      </dgm:t>
+    </dgm:pt>
+    <dgm:pt modelId="{7723B3BA-A3DA-4B3B-A207-404CA176765A}" type="pres">
+      <dgm:prSet presAssocID="{E77B83E9-8A97-48D9-8912-F7058547989B}" presName="childShp" presStyleLbl="bgAccFollowNode1" presStyleIdx="4" presStyleCnt="5" custScaleY="119276">
         <dgm:presLayoutVars>
           <dgm:bulletEnabled val="1"/>
         </dgm:presLayoutVars>
@@ -7057,72 +6898,62 @@
     </dgm:pt>
   </dgm:ptLst>
   <dgm:cxnLst>
-    <dgm:cxn modelId="{99B1410F-F12F-4500-A7C0-959296D8D5A2}" type="presOf" srcId="{98B34D12-BEEC-4939-BD7C-4F4A7E05F123}" destId="{FB42A42D-1AFC-46A3-9619-34B9F6AE454C}" srcOrd="0" destOrd="0" presId="urn:microsoft.com/office/officeart/2005/8/layout/chevron1"/>
-    <dgm:cxn modelId="{D49B60E3-067A-41FC-8892-D6970001E4D8}" srcId="{0D8F9920-9F9E-4227-ADEF-B489FC33232A}" destId="{6F3D72EB-2D04-4B60-B558-879F02E2E3D3}" srcOrd="2" destOrd="0" parTransId="{257C313F-609A-4F74-9D75-067274E47264}" sibTransId="{FCA81CD2-F8B5-4138-8896-4AB628E7B17F}"/>
-    <dgm:cxn modelId="{06B311A6-1482-4283-9C34-747F9D240203}" type="presOf" srcId="{3792BC5B-06DA-4065-A4D9-55CD5D47C72B}" destId="{6CF1A6ED-CAD9-42DF-A157-B58E7C354C9E}" srcOrd="0" destOrd="0" presId="urn:microsoft.com/office/officeart/2005/8/layout/chevron1"/>
-    <dgm:cxn modelId="{F2349FD3-6115-4CE7-BBC1-85D354332E94}" type="presOf" srcId="{AD96DA4E-7FE3-4E25-814B-84A71F5B0411}" destId="{C20D9420-2A3B-4941-86A9-34D0654318CE}" srcOrd="0" destOrd="0" presId="urn:microsoft.com/office/officeart/2005/8/layout/chevron1"/>
-    <dgm:cxn modelId="{5B606571-E2A5-457C-B8D3-317B1F379C14}" type="presOf" srcId="{EDD41B7B-67C4-43C1-98B0-6F401910E113}" destId="{34779931-A2C8-4658-9F06-8DBA3B7CBEA3}" srcOrd="0" destOrd="0" presId="urn:microsoft.com/office/officeart/2005/8/layout/chevron1"/>
-    <dgm:cxn modelId="{6EB317C8-94B7-4404-AFF0-3136D45560BC}" srcId="{442F03CA-AC74-4FAB-8BC5-CE625B9BBCF2}" destId="{2065283C-1368-4494-8F3D-C38224AA479B}" srcOrd="2" destOrd="0" parTransId="{B978608C-E818-4ACB-AC05-9300BBC35C52}" sibTransId="{CAE7F72C-0D27-4A9C-BA64-75AA8A6DBF06}"/>
-    <dgm:cxn modelId="{96C00F21-08C6-4E04-BFDC-906BA346D9D6}" type="presOf" srcId="{6F3D72EB-2D04-4B60-B558-879F02E2E3D3}" destId="{D30200F8-7724-4AE7-9FE5-735E704CF49C}" srcOrd="0" destOrd="2" presId="urn:microsoft.com/office/officeart/2005/8/layout/chevron1"/>
-    <dgm:cxn modelId="{FB20D34A-8A52-4032-B966-9A28EBE715EC}" srcId="{0D8F9920-9F9E-4227-ADEF-B489FC33232A}" destId="{F0F2EF4F-3F78-4A79-9A15-6D9B3BCDB8D0}" srcOrd="0" destOrd="0" parTransId="{989C587A-4E63-4A9E-BBBF-F21E11899BB5}" sibTransId="{1222E2A6-D3B8-4A82-9BA9-3BBE1D8A02BF}"/>
-    <dgm:cxn modelId="{B9698242-8A62-452F-AB54-3FAAA7BA87E2}" type="presOf" srcId="{21BCB5E3-DD8B-412D-8D45-1D4B5EEA4020}" destId="{6CF1A6ED-CAD9-42DF-A157-B58E7C354C9E}" srcOrd="0" destOrd="1" presId="urn:microsoft.com/office/officeart/2005/8/layout/chevron1"/>
-    <dgm:cxn modelId="{4C91AA4C-8B2C-4B38-9BD6-4F29DC9B4B9E}" type="presOf" srcId="{3BCFFFBB-E4F3-4B98-8C12-29EB5FEFB4F9}" destId="{D30200F8-7724-4AE7-9FE5-735E704CF49C}" srcOrd="0" destOrd="1" presId="urn:microsoft.com/office/officeart/2005/8/layout/chevron1"/>
-    <dgm:cxn modelId="{F90A195B-0794-47B9-8515-CA8935DA1B0A}" srcId="{E77B83E9-8A97-48D9-8912-F7058547989B}" destId="{DA9414F4-62BA-4D0B-837A-24226547DD84}" srcOrd="2" destOrd="0" parTransId="{7FEDCA33-B6BE-4BAD-8F55-3EB9F961A2E1}" sibTransId="{A5594CCC-841E-40CB-92F3-80FA3304A985}"/>
+    <dgm:cxn modelId="{D49B60E3-067A-41FC-8892-D6970001E4D8}" srcId="{0D8F9920-9F9E-4227-ADEF-B489FC33232A}" destId="{6F3D72EB-2D04-4B60-B558-879F02E2E3D3}" srcOrd="1" destOrd="0" parTransId="{257C313F-609A-4F74-9D75-067274E47264}" sibTransId="{FCA81CD2-F8B5-4138-8896-4AB628E7B17F}"/>
+    <dgm:cxn modelId="{E4757DE5-2A90-4D4A-902E-92347A8F4387}" type="presOf" srcId="{6F3D72EB-2D04-4B60-B558-879F02E2E3D3}" destId="{F20F18AE-CD2A-4358-8E41-04DDD1D1DCD7}" srcOrd="0" destOrd="1" presId="urn:microsoft.com/office/officeart/2005/8/layout/vList6"/>
+    <dgm:cxn modelId="{1A46E131-47A6-46C1-976B-54E2E67B8886}" type="presOf" srcId="{442F03CA-AC74-4FAB-8BC5-CE625B9BBCF2}" destId="{B2DE732C-B229-4E99-897F-C3D9872FB56D}" srcOrd="0" destOrd="0" presId="urn:microsoft.com/office/officeart/2005/8/layout/vList6"/>
+    <dgm:cxn modelId="{C2B67C40-1427-4B0B-A1C5-5FA0B37FD130}" type="presOf" srcId="{0D8F9920-9F9E-4227-ADEF-B489FC33232A}" destId="{F43F94BB-E939-4112-923D-E728F9020FBA}" srcOrd="0" destOrd="0" presId="urn:microsoft.com/office/officeart/2005/8/layout/vList6"/>
+    <dgm:cxn modelId="{6EB317C8-94B7-4404-AFF0-3136D45560BC}" srcId="{442F03CA-AC74-4FAB-8BC5-CE625B9BBCF2}" destId="{2065283C-1368-4494-8F3D-C38224AA479B}" srcOrd="1" destOrd="0" parTransId="{B978608C-E818-4ACB-AC05-9300BBC35C52}" sibTransId="{CAE7F72C-0D27-4A9C-BA64-75AA8A6DBF06}"/>
+    <dgm:cxn modelId="{E107BCE5-6183-43E5-9AC7-D8DABEDB466A}" type="presOf" srcId="{4464D51A-531C-4F54-B124-85DEAC90D3F0}" destId="{7723B3BA-A3DA-4B3B-A207-404CA176765A}" srcOrd="0" destOrd="0" presId="urn:microsoft.com/office/officeart/2005/8/layout/vList6"/>
+    <dgm:cxn modelId="{4ABA3B53-A949-4658-9805-04F5883CD824}" type="presOf" srcId="{44DD9045-0498-49E1-82AA-A3949DE1D11A}" destId="{54F63B4B-9F21-413A-B3E9-FA6F5A37F53F}" srcOrd="0" destOrd="0" presId="urn:microsoft.com/office/officeart/2005/8/layout/vList6"/>
+    <dgm:cxn modelId="{5ECB9456-AC43-484C-9119-3613AC742F4F}" type="presOf" srcId="{AB6CD7F1-EEFB-4711-B62B-F7E656CBCFB1}" destId="{7723B3BA-A3DA-4B3B-A207-404CA176765A}" srcOrd="0" destOrd="2" presId="urn:microsoft.com/office/officeart/2005/8/layout/vList6"/>
+    <dgm:cxn modelId="{F353E5B4-277C-4DB8-86B0-290505E3965A}" type="presOf" srcId="{AD96DA4E-7FE3-4E25-814B-84A71F5B0411}" destId="{363DB9CA-0F5A-4DC5-B26F-854FA69FC98B}" srcOrd="0" destOrd="0" presId="urn:microsoft.com/office/officeart/2005/8/layout/vList6"/>
+    <dgm:cxn modelId="{F90A195B-0794-47B9-8515-CA8935DA1B0A}" srcId="{E77B83E9-8A97-48D9-8912-F7058547989B}" destId="{DA9414F4-62BA-4D0B-837A-24226547DD84}" srcOrd="1" destOrd="0" parTransId="{7FEDCA33-B6BE-4BAD-8F55-3EB9F961A2E1}" sibTransId="{A5594CCC-841E-40CB-92F3-80FA3304A985}"/>
     <dgm:cxn modelId="{2976C493-2AA7-44EB-841C-82093E7C4BB1}" srcId="{EDD41B7B-67C4-43C1-98B0-6F401910E113}" destId="{E77B83E9-8A97-48D9-8912-F7058547989B}" srcOrd="4" destOrd="0" parTransId="{6DC9B0A5-D4CD-45A9-8FCE-0E34FFCBCC02}" sibTransId="{1033DEC6-BD81-44C7-8FBB-8BCBFC4B4FE7}"/>
-    <dgm:cxn modelId="{C665A6C1-695D-4479-A559-108264307962}" srcId="{442F03CA-AC74-4FAB-8BC5-CE625B9BBCF2}" destId="{CD050A38-B6C7-484C-9AF6-B0CC9B2D565F}" srcOrd="0" destOrd="0" parTransId="{6A1DA7E8-D354-4B07-AE39-0DF36FA04B59}" sibTransId="{93796044-AF26-44B5-8A34-3649C73273C4}"/>
-    <dgm:cxn modelId="{A1B32F7C-D901-4755-87CB-76503CBD4D6E}" type="presOf" srcId="{AB6CD7F1-EEFB-4711-B62B-F7E656CBCFB1}" destId="{FB42A42D-1AFC-46A3-9619-34B9F6AE454C}" srcOrd="0" destOrd="3" presId="urn:microsoft.com/office/officeart/2005/8/layout/chevron1"/>
+    <dgm:cxn modelId="{F1D44105-7CD7-42EF-BCC4-BE1AD428F85B}" type="presOf" srcId="{5BB75738-36A8-4D70-9FF1-5CC598757B53}" destId="{B6A9AFFF-62D6-48B0-93CA-DBBA46DF57F6}" srcOrd="0" destOrd="0" presId="urn:microsoft.com/office/officeart/2005/8/layout/vList6"/>
     <dgm:cxn modelId="{6A77B1F7-8263-4838-A3BC-02445E8BEC5E}" srcId="{EDD41B7B-67C4-43C1-98B0-6F401910E113}" destId="{AD96DA4E-7FE3-4E25-814B-84A71F5B0411}" srcOrd="3" destOrd="0" parTransId="{D8156236-0C99-4ABA-B7B3-0F2D0EF04DA1}" sibTransId="{6B3549BF-6D38-4D65-9405-84A7EA48470C}"/>
-    <dgm:cxn modelId="{8CDD06D3-1B82-40F8-85BA-E373C757CD5D}" type="presOf" srcId="{4464D51A-531C-4F54-B124-85DEAC90D3F0}" destId="{FB42A42D-1AFC-46A3-9619-34B9F6AE454C}" srcOrd="0" destOrd="1" presId="urn:microsoft.com/office/officeart/2005/8/layout/chevron1"/>
-    <dgm:cxn modelId="{075A185A-B0D1-4940-B822-606F25C1C5B6}" type="presOf" srcId="{CD050A38-B6C7-484C-9AF6-B0CC9B2D565F}" destId="{851146DD-3B35-4A40-B0BB-3789DFCBA0E0}" srcOrd="0" destOrd="0" presId="urn:microsoft.com/office/officeart/2005/8/layout/chevron1"/>
-    <dgm:cxn modelId="{20FB4464-C2D1-4FCC-A2A4-2292DDC9AFE4}" type="presOf" srcId="{44DD9045-0498-49E1-82AA-A3949DE1D11A}" destId="{7735CF93-A732-42B2-93C2-E82E7C780DD8}" srcOrd="0" destOrd="0" presId="urn:microsoft.com/office/officeart/2005/8/layout/chevron1"/>
-    <dgm:cxn modelId="{BF2479FC-7B90-4687-926E-9FC95B221A44}" srcId="{E77B83E9-8A97-48D9-8912-F7058547989B}" destId="{98B34D12-BEEC-4939-BD7C-4F4A7E05F123}" srcOrd="0" destOrd="0" parTransId="{C34AB5C8-BE15-417B-A6B9-96E9A3A099A4}" sibTransId="{39744861-FE29-40B4-BE39-CC5917EE37E4}"/>
-    <dgm:cxn modelId="{7F3AA867-547C-48B9-BD02-00833F56C015}" type="presOf" srcId="{5BB75738-36A8-4D70-9FF1-5CC598757B53}" destId="{851146DD-3B35-4A40-B0BB-3789DFCBA0E0}" srcOrd="0" destOrd="1" presId="urn:microsoft.com/office/officeart/2005/8/layout/chevron1"/>
     <dgm:cxn modelId="{64A91114-07C5-4AD1-A21E-9D88919856A5}" srcId="{EDD41B7B-67C4-43C1-98B0-6F401910E113}" destId="{44DD9045-0498-49E1-82AA-A3949DE1D11A}" srcOrd="0" destOrd="0" parTransId="{11EC4DAB-A9A1-4A30-95CE-2E5ABBD4DCF4}" sibTransId="{E478B467-13FD-4AB6-834E-8386AE51BD57}"/>
-    <dgm:cxn modelId="{2053A8DC-358D-426E-9036-99498FA7907F}" srcId="{0D8F9920-9F9E-4227-ADEF-B489FC33232A}" destId="{789A7F90-6231-47E0-8A1B-9FED75A1B961}" srcOrd="3" destOrd="0" parTransId="{69C5EB89-D8DD-4A66-BCDB-51ECEC5A0796}" sibTransId="{B71E112D-BF86-4927-816C-6D47E3D7EF1A}"/>
-    <dgm:cxn modelId="{19FD393F-BFFA-4D0F-8FAE-D02774941627}" type="presOf" srcId="{789A7F90-6231-47E0-8A1B-9FED75A1B961}" destId="{D30200F8-7724-4AE7-9FE5-735E704CF49C}" srcOrd="0" destOrd="3" presId="urn:microsoft.com/office/officeart/2005/8/layout/chevron1"/>
-    <dgm:cxn modelId="{4DE5D80C-0889-4931-A423-1E9D3783269B}" srcId="{E77B83E9-8A97-48D9-8912-F7058547989B}" destId="{4464D51A-531C-4F54-B124-85DEAC90D3F0}" srcOrd="1" destOrd="0" parTransId="{5D96AF0E-96B6-4E1B-9040-74A721B1A73D}" sibTransId="{81DD71FB-1648-4A54-820F-D399EFCC2A5B}"/>
-    <dgm:cxn modelId="{4E4DBB18-E3CB-4454-A631-4615087D7027}" type="presOf" srcId="{E77B83E9-8A97-48D9-8912-F7058547989B}" destId="{E0B6241B-3E3F-4FE1-B848-7248B1C2771D}" srcOrd="0" destOrd="0" presId="urn:microsoft.com/office/officeart/2005/8/layout/chevron1"/>
-    <dgm:cxn modelId="{47D39C0F-6DD4-4926-A1E9-560EE7AEAC09}" srcId="{44DD9045-0498-49E1-82AA-A3949DE1D11A}" destId="{21BCB5E3-DD8B-412D-8D45-1D4B5EEA4020}" srcOrd="1" destOrd="0" parTransId="{841700FE-81FE-4987-A514-ACFC1ABAA611}" sibTransId="{6C6A4D9B-A952-452C-907D-B44552BA5F3A}"/>
-    <dgm:cxn modelId="{3A713798-8CF0-4CDC-818B-A2D0D8271CEA}" type="presOf" srcId="{442F03CA-AC74-4FAB-8BC5-CE625B9BBCF2}" destId="{2AE0BFA4-ECA8-42F5-A51E-8F4222B99714}" srcOrd="0" destOrd="0" presId="urn:microsoft.com/office/officeart/2005/8/layout/chevron1"/>
-    <dgm:cxn modelId="{ACD382AE-D079-4402-9D32-939863AC2E0F}" type="presOf" srcId="{C0FFBC3F-AFDC-42CF-AA10-C40595AF8FFE}" destId="{6CF1A6ED-CAD9-42DF-A157-B58E7C354C9E}" srcOrd="0" destOrd="2" presId="urn:microsoft.com/office/officeart/2005/8/layout/chevron1"/>
-    <dgm:cxn modelId="{485CB17D-F0ED-4089-9901-1D53D46D10C5}" srcId="{44DD9045-0498-49E1-82AA-A3949DE1D11A}" destId="{C0FFBC3F-AFDC-42CF-AA10-C40595AF8FFE}" srcOrd="2" destOrd="0" parTransId="{EEB71CCA-BB19-42B6-A85B-AC19D1BEF81E}" sibTransId="{CF5BA1DF-9260-422B-89AB-7CE31920197D}"/>
-    <dgm:cxn modelId="{B6AC6CA6-D124-47B6-96A4-C72CC7C7168B}" srcId="{AD96DA4E-7FE3-4E25-814B-84A71F5B0411}" destId="{FB30B468-0C0D-4F4A-B37B-401DBE71B96D}" srcOrd="1" destOrd="0" parTransId="{CF50673C-FBD8-4A4E-A5AE-C9C2EAC6DF6C}" sibTransId="{5A48AFA1-6A85-4EC5-99B9-3B7990741922}"/>
-    <dgm:cxn modelId="{36DC8CB3-34DC-44CA-B1BB-03572B51FDAC}" type="presOf" srcId="{0D8F9920-9F9E-4227-ADEF-B489FC33232A}" destId="{F7B2FCD8-8B04-4446-B34F-640DB1DB5362}" srcOrd="0" destOrd="0" presId="urn:microsoft.com/office/officeart/2005/8/layout/chevron1"/>
+    <dgm:cxn modelId="{2053A8DC-358D-426E-9036-99498FA7907F}" srcId="{0D8F9920-9F9E-4227-ADEF-B489FC33232A}" destId="{789A7F90-6231-47E0-8A1B-9FED75A1B961}" srcOrd="2" destOrd="0" parTransId="{69C5EB89-D8DD-4A66-BCDB-51ECEC5A0796}" sibTransId="{B71E112D-BF86-4927-816C-6D47E3D7EF1A}"/>
+    <dgm:cxn modelId="{66AE2375-E65C-4236-B4CE-9F62BF4A296F}" type="presOf" srcId="{3BCFFFBB-E4F3-4B98-8C12-29EB5FEFB4F9}" destId="{F20F18AE-CD2A-4358-8E41-04DDD1D1DCD7}" srcOrd="0" destOrd="0" presId="urn:microsoft.com/office/officeart/2005/8/layout/vList6"/>
+    <dgm:cxn modelId="{4DE5D80C-0889-4931-A423-1E9D3783269B}" srcId="{E77B83E9-8A97-48D9-8912-F7058547989B}" destId="{4464D51A-531C-4F54-B124-85DEAC90D3F0}" srcOrd="0" destOrd="0" parTransId="{5D96AF0E-96B6-4E1B-9040-74A721B1A73D}" sibTransId="{81DD71FB-1648-4A54-820F-D399EFCC2A5B}"/>
+    <dgm:cxn modelId="{62236230-48F8-4ADC-A52A-BF037EDA0BF1}" type="presOf" srcId="{F7F08268-2ACC-4285-A5FD-09BBA3CBF496}" destId="{01D18012-2F45-4E45-B708-4D069849DD2B}" srcOrd="0" destOrd="1" presId="urn:microsoft.com/office/officeart/2005/8/layout/vList6"/>
+    <dgm:cxn modelId="{979FC480-B347-4D5E-A271-856C2BD5877C}" type="presOf" srcId="{C0FFBC3F-AFDC-42CF-AA10-C40595AF8FFE}" destId="{E7094E04-2803-4A90-BBFE-26529A0BB101}" srcOrd="0" destOrd="1" presId="urn:microsoft.com/office/officeart/2005/8/layout/vList6"/>
+    <dgm:cxn modelId="{47D39C0F-6DD4-4926-A1E9-560EE7AEAC09}" srcId="{44DD9045-0498-49E1-82AA-A3949DE1D11A}" destId="{21BCB5E3-DD8B-412D-8D45-1D4B5EEA4020}" srcOrd="0" destOrd="0" parTransId="{841700FE-81FE-4987-A514-ACFC1ABAA611}" sibTransId="{6C6A4D9B-A952-452C-907D-B44552BA5F3A}"/>
+    <dgm:cxn modelId="{0F29B356-00CC-4A37-ACC7-E0EC6D4B3A62}" type="presOf" srcId="{789A7F90-6231-47E0-8A1B-9FED75A1B961}" destId="{F20F18AE-CD2A-4358-8E41-04DDD1D1DCD7}" srcOrd="0" destOrd="2" presId="urn:microsoft.com/office/officeart/2005/8/layout/vList6"/>
+    <dgm:cxn modelId="{B0EC8328-AAAF-4798-848D-32B8D3770516}" type="presOf" srcId="{DA9414F4-62BA-4D0B-837A-24226547DD84}" destId="{7723B3BA-A3DA-4B3B-A207-404CA176765A}" srcOrd="0" destOrd="1" presId="urn:microsoft.com/office/officeart/2005/8/layout/vList6"/>
+    <dgm:cxn modelId="{485CB17D-F0ED-4089-9901-1D53D46D10C5}" srcId="{44DD9045-0498-49E1-82AA-A3949DE1D11A}" destId="{C0FFBC3F-AFDC-42CF-AA10-C40595AF8FFE}" srcOrd="1" destOrd="0" parTransId="{EEB71CCA-BB19-42B6-A85B-AC19D1BEF81E}" sibTransId="{CF5BA1DF-9260-422B-89AB-7CE31920197D}"/>
+    <dgm:cxn modelId="{B6AC6CA6-D124-47B6-96A4-C72CC7C7168B}" srcId="{AD96DA4E-7FE3-4E25-814B-84A71F5B0411}" destId="{FB30B468-0C0D-4F4A-B37B-401DBE71B96D}" srcOrd="0" destOrd="0" parTransId="{CF50673C-FBD8-4A4E-A5AE-C9C2EAC6DF6C}" sibTransId="{5A48AFA1-6A85-4EC5-99B9-3B7990741922}"/>
     <dgm:cxn modelId="{63C032F5-BB62-4878-8BC6-4D7AE202DFF7}" srcId="{EDD41B7B-67C4-43C1-98B0-6F401910E113}" destId="{442F03CA-AC74-4FAB-8BC5-CE625B9BBCF2}" srcOrd="1" destOrd="0" parTransId="{FECF5C33-A207-4855-84BA-7E9FA52E7955}" sibTransId="{2E4CB688-21B4-4EB6-ABD5-CA389D300145}"/>
-    <dgm:cxn modelId="{F17E6C09-8056-4D57-981E-DD369BD1444C}" srcId="{0D8F9920-9F9E-4227-ADEF-B489FC33232A}" destId="{3BCFFFBB-E4F3-4B98-8C12-29EB5FEFB4F9}" srcOrd="1" destOrd="0" parTransId="{CDF59B1B-8AD5-40D4-BC99-299CADF6414B}" sibTransId="{471AF02A-8C33-4762-BDDC-34183B327A99}"/>
-    <dgm:cxn modelId="{2B233005-05A6-4DEB-9040-AE040514A3D8}" type="presOf" srcId="{F7F08268-2ACC-4285-A5FD-09BBA3CBF496}" destId="{4F6BD41E-3086-4628-8FB7-9AE2946FF1D0}" srcOrd="0" destOrd="2" presId="urn:microsoft.com/office/officeart/2005/8/layout/chevron1"/>
-    <dgm:cxn modelId="{7608D856-EAE7-4CAA-AF39-915AFCAC6555}" srcId="{AD96DA4E-7FE3-4E25-814B-84A71F5B0411}" destId="{F7F08268-2ACC-4285-A5FD-09BBA3CBF496}" srcOrd="2" destOrd="0" parTransId="{001C3FF1-E433-43F9-ACC7-28A56608C39A}" sibTransId="{7E8517D4-0EF5-49AB-AB62-FF96F1BE2D10}"/>
-    <dgm:cxn modelId="{319796FA-EF61-4304-870A-309106D8FCB6}" srcId="{44DD9045-0498-49E1-82AA-A3949DE1D11A}" destId="{3792BC5B-06DA-4065-A4D9-55CD5D47C72B}" srcOrd="0" destOrd="0" parTransId="{85549B0B-870B-4900-9731-FF06CBF0A4BF}" sibTransId="{9FD6F770-C3A9-4788-A49B-3CF6DEF33410}"/>
-    <dgm:cxn modelId="{A328303F-BD77-4688-A2FB-F8F590AEA25A}" srcId="{E77B83E9-8A97-48D9-8912-F7058547989B}" destId="{AB6CD7F1-EEFB-4711-B62B-F7E656CBCFB1}" srcOrd="3" destOrd="0" parTransId="{43DC2C58-0DCE-44A4-A9B9-DEAEF3E626AC}" sibTransId="{FF926EC1-A57F-48CB-B16E-AA558EB08C12}"/>
-    <dgm:cxn modelId="{11069E47-FC91-4666-B7A9-578CC138EB10}" type="presOf" srcId="{FB30B468-0C0D-4F4A-B37B-401DBE71B96D}" destId="{4F6BD41E-3086-4628-8FB7-9AE2946FF1D0}" srcOrd="0" destOrd="1" presId="urn:microsoft.com/office/officeart/2005/8/layout/chevron1"/>
-    <dgm:cxn modelId="{8D005DEC-A997-43CF-830E-FD077EA4AE21}" type="presOf" srcId="{65CD7A68-B911-438D-9595-CF3DC13C6283}" destId="{4F6BD41E-3086-4628-8FB7-9AE2946FF1D0}" srcOrd="0" destOrd="3" presId="urn:microsoft.com/office/officeart/2005/8/layout/chevron1"/>
-    <dgm:cxn modelId="{0993A636-EE88-4E5E-8ACF-C71AEC743B01}" type="presOf" srcId="{2065283C-1368-4494-8F3D-C38224AA479B}" destId="{851146DD-3B35-4A40-B0BB-3789DFCBA0E0}" srcOrd="0" destOrd="2" presId="urn:microsoft.com/office/officeart/2005/8/layout/chevron1"/>
-    <dgm:cxn modelId="{33F78C8F-FF3A-47E1-9F23-065AA1E10EC0}" type="presOf" srcId="{D7B78567-082F-4AF7-ABC3-7756A07D4CFD}" destId="{4F6BD41E-3086-4628-8FB7-9AE2946FF1D0}" srcOrd="0" destOrd="0" presId="urn:microsoft.com/office/officeart/2005/8/layout/chevron1"/>
-    <dgm:cxn modelId="{2035D335-BB8D-4BD0-A172-604C41817A37}" type="presOf" srcId="{DA9414F4-62BA-4D0B-837A-24226547DD84}" destId="{FB42A42D-1AFC-46A3-9619-34B9F6AE454C}" srcOrd="0" destOrd="2" presId="urn:microsoft.com/office/officeart/2005/8/layout/chevron1"/>
+    <dgm:cxn modelId="{F17E6C09-8056-4D57-981E-DD369BD1444C}" srcId="{0D8F9920-9F9E-4227-ADEF-B489FC33232A}" destId="{3BCFFFBB-E4F3-4B98-8C12-29EB5FEFB4F9}" srcOrd="0" destOrd="0" parTransId="{CDF59B1B-8AD5-40D4-BC99-299CADF6414B}" sibTransId="{471AF02A-8C33-4762-BDDC-34183B327A99}"/>
+    <dgm:cxn modelId="{8EF66671-8B02-4879-AB5C-9650927C0FCD}" type="presOf" srcId="{65CD7A68-B911-438D-9595-CF3DC13C6283}" destId="{01D18012-2F45-4E45-B708-4D069849DD2B}" srcOrd="0" destOrd="2" presId="urn:microsoft.com/office/officeart/2005/8/layout/vList6"/>
+    <dgm:cxn modelId="{7608D856-EAE7-4CAA-AF39-915AFCAC6555}" srcId="{AD96DA4E-7FE3-4E25-814B-84A71F5B0411}" destId="{F7F08268-2ACC-4285-A5FD-09BBA3CBF496}" srcOrd="1" destOrd="0" parTransId="{001C3FF1-E433-43F9-ACC7-28A56608C39A}" sibTransId="{7E8517D4-0EF5-49AB-AB62-FF96F1BE2D10}"/>
+    <dgm:cxn modelId="{A328303F-BD77-4688-A2FB-F8F590AEA25A}" srcId="{E77B83E9-8A97-48D9-8912-F7058547989B}" destId="{AB6CD7F1-EEFB-4711-B62B-F7E656CBCFB1}" srcOrd="2" destOrd="0" parTransId="{43DC2C58-0DCE-44A4-A9B9-DEAEF3E626AC}" sibTransId="{FF926EC1-A57F-48CB-B16E-AA558EB08C12}"/>
+    <dgm:cxn modelId="{FEC70394-124C-4214-99B9-D90D19C08D34}" type="presOf" srcId="{EDD41B7B-67C4-43C1-98B0-6F401910E113}" destId="{1482DA7B-F5CC-43B9-81A1-FD7A7FFC82FB}" srcOrd="0" destOrd="0" presId="urn:microsoft.com/office/officeart/2005/8/layout/vList6"/>
+    <dgm:cxn modelId="{3B850545-B8BE-4BFE-B763-D824E2FC05AA}" type="presOf" srcId="{21BCB5E3-DD8B-412D-8D45-1D4B5EEA4020}" destId="{E7094E04-2803-4A90-BBFE-26529A0BB101}" srcOrd="0" destOrd="0" presId="urn:microsoft.com/office/officeart/2005/8/layout/vList6"/>
+    <dgm:cxn modelId="{F98082EB-AB41-4397-BE07-24129494D1EB}" type="presOf" srcId="{2065283C-1368-4494-8F3D-C38224AA479B}" destId="{B6A9AFFF-62D6-48B0-93CA-DBBA46DF57F6}" srcOrd="0" destOrd="1" presId="urn:microsoft.com/office/officeart/2005/8/layout/vList6"/>
+    <dgm:cxn modelId="{095426D2-5F37-46C8-A9DF-F09F3EB9A6B1}" type="presOf" srcId="{E77B83E9-8A97-48D9-8912-F7058547989B}" destId="{183CCA0C-DC0F-4215-AA1A-5C2FAE56464D}" srcOrd="0" destOrd="0" presId="urn:microsoft.com/office/officeart/2005/8/layout/vList6"/>
     <dgm:cxn modelId="{95B7AE95-ED19-493A-8297-E759C7B9E322}" srcId="{EDD41B7B-67C4-43C1-98B0-6F401910E113}" destId="{0D8F9920-9F9E-4227-ADEF-B489FC33232A}" srcOrd="2" destOrd="0" parTransId="{7D8C5753-F058-4816-B5FC-53A3F9CA75FC}" sibTransId="{702CD378-EBEB-42DA-8A40-3FD2EC52F761}"/>
-    <dgm:cxn modelId="{E744DECE-FF34-460A-9FAC-EEDC1847D672}" srcId="{442F03CA-AC74-4FAB-8BC5-CE625B9BBCF2}" destId="{5BB75738-36A8-4D70-9FF1-5CC598757B53}" srcOrd="1" destOrd="0" parTransId="{81037124-50F0-4C76-8E60-FD57EA176B49}" sibTransId="{005A3AF1-2773-4936-BF3E-7A5802D7C5F8}"/>
-    <dgm:cxn modelId="{1D4E105A-B859-4FFD-AD2A-F2B2900A7DD7}" srcId="{AD96DA4E-7FE3-4E25-814B-84A71F5B0411}" destId="{D7B78567-082F-4AF7-ABC3-7756A07D4CFD}" srcOrd="0" destOrd="0" parTransId="{E22E9079-0A9E-44BC-8ADD-85FB31A5790E}" sibTransId="{EDFB69CF-854E-49B0-BC4C-5B7A52302FA1}"/>
-    <dgm:cxn modelId="{7797BFBF-E121-4D02-B720-7E0E6AFE28BE}" srcId="{AD96DA4E-7FE3-4E25-814B-84A71F5B0411}" destId="{65CD7A68-B911-438D-9595-CF3DC13C6283}" srcOrd="3" destOrd="0" parTransId="{280A0C20-82F2-4227-97D2-2DEB5BE998AC}" sibTransId="{34387877-EB78-4042-8EA7-DE5D7DCB9E64}"/>
-    <dgm:cxn modelId="{2EB16A7A-F5B4-4380-B337-804336A20AE7}" type="presOf" srcId="{F0F2EF4F-3F78-4A79-9A15-6D9B3BCDB8D0}" destId="{D30200F8-7724-4AE7-9FE5-735E704CF49C}" srcOrd="0" destOrd="0" presId="urn:microsoft.com/office/officeart/2005/8/layout/chevron1"/>
-    <dgm:cxn modelId="{904189CE-05BB-47EA-BB38-4051F23D2DF7}" type="presParOf" srcId="{34779931-A2C8-4658-9F06-8DBA3B7CBEA3}" destId="{FACA2235-EFEB-46A5-BCFB-42B768333BAA}" srcOrd="0" destOrd="0" presId="urn:microsoft.com/office/officeart/2005/8/layout/chevron1"/>
-    <dgm:cxn modelId="{4C026B3C-6F1C-4A2F-9C5F-CE27C9BA73B1}" type="presParOf" srcId="{FACA2235-EFEB-46A5-BCFB-42B768333BAA}" destId="{7735CF93-A732-42B2-93C2-E82E7C780DD8}" srcOrd="0" destOrd="0" presId="urn:microsoft.com/office/officeart/2005/8/layout/chevron1"/>
-    <dgm:cxn modelId="{53365995-766C-4A23-A780-C48E1744A8A7}" type="presParOf" srcId="{FACA2235-EFEB-46A5-BCFB-42B768333BAA}" destId="{6CF1A6ED-CAD9-42DF-A157-B58E7C354C9E}" srcOrd="1" destOrd="0" presId="urn:microsoft.com/office/officeart/2005/8/layout/chevron1"/>
-    <dgm:cxn modelId="{CB58151A-7A1C-49F1-A07C-4233BCE4B66B}" type="presParOf" srcId="{34779931-A2C8-4658-9F06-8DBA3B7CBEA3}" destId="{E02CD0A3-DE90-4A2C-BF30-E134539F6694}" srcOrd="1" destOrd="0" presId="urn:microsoft.com/office/officeart/2005/8/layout/chevron1"/>
-    <dgm:cxn modelId="{6473388C-8585-4B9A-A4A0-9BA2F4FD9AD1}" type="presParOf" srcId="{34779931-A2C8-4658-9F06-8DBA3B7CBEA3}" destId="{B6639D00-B02F-49B8-8705-4AAB50EFF59D}" srcOrd="2" destOrd="0" presId="urn:microsoft.com/office/officeart/2005/8/layout/chevron1"/>
-    <dgm:cxn modelId="{2B16F946-2687-4551-84D7-11F4C8BF283D}" type="presParOf" srcId="{B6639D00-B02F-49B8-8705-4AAB50EFF59D}" destId="{2AE0BFA4-ECA8-42F5-A51E-8F4222B99714}" srcOrd="0" destOrd="0" presId="urn:microsoft.com/office/officeart/2005/8/layout/chevron1"/>
-    <dgm:cxn modelId="{9EB73D38-3A03-4F8B-B3C5-8D416DA5B88D}" type="presParOf" srcId="{B6639D00-B02F-49B8-8705-4AAB50EFF59D}" destId="{851146DD-3B35-4A40-B0BB-3789DFCBA0E0}" srcOrd="1" destOrd="0" presId="urn:microsoft.com/office/officeart/2005/8/layout/chevron1"/>
-    <dgm:cxn modelId="{A2F39D87-4B11-4ACE-BA13-9478DAF7A8CD}" type="presParOf" srcId="{34779931-A2C8-4658-9F06-8DBA3B7CBEA3}" destId="{ABBF0406-31DC-455C-A793-6D28D2FD16EF}" srcOrd="3" destOrd="0" presId="urn:microsoft.com/office/officeart/2005/8/layout/chevron1"/>
-    <dgm:cxn modelId="{D89966C7-3667-4DBC-BDA9-DA29912ACC44}" type="presParOf" srcId="{34779931-A2C8-4658-9F06-8DBA3B7CBEA3}" destId="{A05B77CE-D89E-4B55-B8B4-D4C24C2828F2}" srcOrd="4" destOrd="0" presId="urn:microsoft.com/office/officeart/2005/8/layout/chevron1"/>
-    <dgm:cxn modelId="{DF55FC59-0137-4B9F-8FA7-AF8515B1FD75}" type="presParOf" srcId="{A05B77CE-D89E-4B55-B8B4-D4C24C2828F2}" destId="{F7B2FCD8-8B04-4446-B34F-640DB1DB5362}" srcOrd="0" destOrd="0" presId="urn:microsoft.com/office/officeart/2005/8/layout/chevron1"/>
-    <dgm:cxn modelId="{D187BFCD-ECA1-4AAF-A40B-923F76EBA284}" type="presParOf" srcId="{A05B77CE-D89E-4B55-B8B4-D4C24C2828F2}" destId="{D30200F8-7724-4AE7-9FE5-735E704CF49C}" srcOrd="1" destOrd="0" presId="urn:microsoft.com/office/officeart/2005/8/layout/chevron1"/>
-    <dgm:cxn modelId="{0B0741EE-56B9-4AC6-8D09-02DFA48AD709}" type="presParOf" srcId="{34779931-A2C8-4658-9F06-8DBA3B7CBEA3}" destId="{4E057117-255B-41E2-8057-87F60634EC78}" srcOrd="5" destOrd="0" presId="urn:microsoft.com/office/officeart/2005/8/layout/chevron1"/>
-    <dgm:cxn modelId="{478842B2-6BC8-4DBF-89D4-1E0FFDA5AF11}" type="presParOf" srcId="{34779931-A2C8-4658-9F06-8DBA3B7CBEA3}" destId="{DD48184B-80A9-4B61-ACA1-F37B7A1A522A}" srcOrd="6" destOrd="0" presId="urn:microsoft.com/office/officeart/2005/8/layout/chevron1"/>
-    <dgm:cxn modelId="{2E2361F8-4805-4CFD-B344-94F2CAC4DCA9}" type="presParOf" srcId="{DD48184B-80A9-4B61-ACA1-F37B7A1A522A}" destId="{C20D9420-2A3B-4941-86A9-34D0654318CE}" srcOrd="0" destOrd="0" presId="urn:microsoft.com/office/officeart/2005/8/layout/chevron1"/>
-    <dgm:cxn modelId="{483DA094-1323-4A6D-9E2E-5B21F7CA46F1}" type="presParOf" srcId="{DD48184B-80A9-4B61-ACA1-F37B7A1A522A}" destId="{4F6BD41E-3086-4628-8FB7-9AE2946FF1D0}" srcOrd="1" destOrd="0" presId="urn:microsoft.com/office/officeart/2005/8/layout/chevron1"/>
-    <dgm:cxn modelId="{C29DBBFE-3201-4AC4-9AED-5A8EFB706064}" type="presParOf" srcId="{34779931-A2C8-4658-9F06-8DBA3B7CBEA3}" destId="{CAEF8090-71D0-4086-8968-B8CF2B6B0457}" srcOrd="7" destOrd="0" presId="urn:microsoft.com/office/officeart/2005/8/layout/chevron1"/>
-    <dgm:cxn modelId="{419FFD5F-DF0D-45A4-9F33-3A81EA6B7316}" type="presParOf" srcId="{34779931-A2C8-4658-9F06-8DBA3B7CBEA3}" destId="{E84CF7FD-26D8-42F4-8BFE-3C2FD60ADC6D}" srcOrd="8" destOrd="0" presId="urn:microsoft.com/office/officeart/2005/8/layout/chevron1"/>
-    <dgm:cxn modelId="{36ECDE76-2102-4515-AFFF-C369AEC681FD}" type="presParOf" srcId="{E84CF7FD-26D8-42F4-8BFE-3C2FD60ADC6D}" destId="{E0B6241B-3E3F-4FE1-B848-7248B1C2771D}" srcOrd="0" destOrd="0" presId="urn:microsoft.com/office/officeart/2005/8/layout/chevron1"/>
-    <dgm:cxn modelId="{264F87DF-CD6F-4E28-9F74-ED33B3EF0656}" type="presParOf" srcId="{E84CF7FD-26D8-42F4-8BFE-3C2FD60ADC6D}" destId="{FB42A42D-1AFC-46A3-9619-34B9F6AE454C}" srcOrd="1" destOrd="0" presId="urn:microsoft.com/office/officeart/2005/8/layout/chevron1"/>
+    <dgm:cxn modelId="{E744DECE-FF34-460A-9FAC-EEDC1847D672}" srcId="{442F03CA-AC74-4FAB-8BC5-CE625B9BBCF2}" destId="{5BB75738-36A8-4D70-9FF1-5CC598757B53}" srcOrd="0" destOrd="0" parTransId="{81037124-50F0-4C76-8E60-FD57EA176B49}" sibTransId="{005A3AF1-2773-4936-BF3E-7A5802D7C5F8}"/>
+    <dgm:cxn modelId="{7797BFBF-E121-4D02-B720-7E0E6AFE28BE}" srcId="{AD96DA4E-7FE3-4E25-814B-84A71F5B0411}" destId="{65CD7A68-B911-438D-9595-CF3DC13C6283}" srcOrd="2" destOrd="0" parTransId="{280A0C20-82F2-4227-97D2-2DEB5BE998AC}" sibTransId="{34387877-EB78-4042-8EA7-DE5D7DCB9E64}"/>
+    <dgm:cxn modelId="{32F72440-F819-4E6F-9887-268D02CC6770}" type="presOf" srcId="{FB30B468-0C0D-4F4A-B37B-401DBE71B96D}" destId="{01D18012-2F45-4E45-B708-4D069849DD2B}" srcOrd="0" destOrd="0" presId="urn:microsoft.com/office/officeart/2005/8/layout/vList6"/>
+    <dgm:cxn modelId="{5E12A463-D854-4D99-A1B1-5C787FD9B594}" type="presParOf" srcId="{1482DA7B-F5CC-43B9-81A1-FD7A7FFC82FB}" destId="{FF2BF7B0-B3B2-40CD-B7E1-4E5704A7236B}" srcOrd="0" destOrd="0" presId="urn:microsoft.com/office/officeart/2005/8/layout/vList6"/>
+    <dgm:cxn modelId="{614593B4-B0C4-4B2A-9709-8D1410A62FEB}" type="presParOf" srcId="{FF2BF7B0-B3B2-40CD-B7E1-4E5704A7236B}" destId="{54F63B4B-9F21-413A-B3E9-FA6F5A37F53F}" srcOrd="0" destOrd="0" presId="urn:microsoft.com/office/officeart/2005/8/layout/vList6"/>
+    <dgm:cxn modelId="{D003B580-A9AD-4D88-B49B-FA1189F3F617}" type="presParOf" srcId="{FF2BF7B0-B3B2-40CD-B7E1-4E5704A7236B}" destId="{E7094E04-2803-4A90-BBFE-26529A0BB101}" srcOrd="1" destOrd="0" presId="urn:microsoft.com/office/officeart/2005/8/layout/vList6"/>
+    <dgm:cxn modelId="{85AAC896-76B3-4A07-B211-2A753A8FF4AB}" type="presParOf" srcId="{1482DA7B-F5CC-43B9-81A1-FD7A7FFC82FB}" destId="{B34B245C-A95F-4259-B0FA-3BDDC9F3DF00}" srcOrd="1" destOrd="0" presId="urn:microsoft.com/office/officeart/2005/8/layout/vList6"/>
+    <dgm:cxn modelId="{3E90A21C-7825-4849-8F70-4DA08A7EB246}" type="presParOf" srcId="{1482DA7B-F5CC-43B9-81A1-FD7A7FFC82FB}" destId="{20DE76AE-0A6F-439A-8462-0EB40EA35259}" srcOrd="2" destOrd="0" presId="urn:microsoft.com/office/officeart/2005/8/layout/vList6"/>
+    <dgm:cxn modelId="{A2C9B02E-8279-4BA9-93E5-E27811D0FB17}" type="presParOf" srcId="{20DE76AE-0A6F-439A-8462-0EB40EA35259}" destId="{B2DE732C-B229-4E99-897F-C3D9872FB56D}" srcOrd="0" destOrd="0" presId="urn:microsoft.com/office/officeart/2005/8/layout/vList6"/>
+    <dgm:cxn modelId="{41776E58-6ABE-4618-907F-C124A665A8E0}" type="presParOf" srcId="{20DE76AE-0A6F-439A-8462-0EB40EA35259}" destId="{B6A9AFFF-62D6-48B0-93CA-DBBA46DF57F6}" srcOrd="1" destOrd="0" presId="urn:microsoft.com/office/officeart/2005/8/layout/vList6"/>
+    <dgm:cxn modelId="{83277078-31E1-460B-B2F9-E9752F0474B1}" type="presParOf" srcId="{1482DA7B-F5CC-43B9-81A1-FD7A7FFC82FB}" destId="{EAB4173C-218D-4B55-9623-FF09743A50FF}" srcOrd="3" destOrd="0" presId="urn:microsoft.com/office/officeart/2005/8/layout/vList6"/>
+    <dgm:cxn modelId="{77BB51A5-D75F-4FE9-8FA3-88A71353DF94}" type="presParOf" srcId="{1482DA7B-F5CC-43B9-81A1-FD7A7FFC82FB}" destId="{DE74733D-6242-4297-AADD-D80B9DA0B6F9}" srcOrd="4" destOrd="0" presId="urn:microsoft.com/office/officeart/2005/8/layout/vList6"/>
+    <dgm:cxn modelId="{A9D5AF08-09D1-47B4-901D-3669747B1794}" type="presParOf" srcId="{DE74733D-6242-4297-AADD-D80B9DA0B6F9}" destId="{F43F94BB-E939-4112-923D-E728F9020FBA}" srcOrd="0" destOrd="0" presId="urn:microsoft.com/office/officeart/2005/8/layout/vList6"/>
+    <dgm:cxn modelId="{2CAC48AA-804F-47C4-9367-E35FCE28248D}" type="presParOf" srcId="{DE74733D-6242-4297-AADD-D80B9DA0B6F9}" destId="{F20F18AE-CD2A-4358-8E41-04DDD1D1DCD7}" srcOrd="1" destOrd="0" presId="urn:microsoft.com/office/officeart/2005/8/layout/vList6"/>
+    <dgm:cxn modelId="{98BB384D-905D-44C2-8A59-E5F7BD34E64E}" type="presParOf" srcId="{1482DA7B-F5CC-43B9-81A1-FD7A7FFC82FB}" destId="{4D073F33-8DC1-4095-81BD-CE03AA6BE7F0}" srcOrd="5" destOrd="0" presId="urn:microsoft.com/office/officeart/2005/8/layout/vList6"/>
+    <dgm:cxn modelId="{3051158D-ACA7-49E0-B751-C8C4A8B412A7}" type="presParOf" srcId="{1482DA7B-F5CC-43B9-81A1-FD7A7FFC82FB}" destId="{36FC4D7F-AB37-4C6A-9E02-BB6AD4EE5827}" srcOrd="6" destOrd="0" presId="urn:microsoft.com/office/officeart/2005/8/layout/vList6"/>
+    <dgm:cxn modelId="{D53FBD21-6DD5-4A60-B825-A4953E303976}" type="presParOf" srcId="{36FC4D7F-AB37-4C6A-9E02-BB6AD4EE5827}" destId="{363DB9CA-0F5A-4DC5-B26F-854FA69FC98B}" srcOrd="0" destOrd="0" presId="urn:microsoft.com/office/officeart/2005/8/layout/vList6"/>
+    <dgm:cxn modelId="{7080EF7C-355D-4194-93BA-B0327A46CCB6}" type="presParOf" srcId="{36FC4D7F-AB37-4C6A-9E02-BB6AD4EE5827}" destId="{01D18012-2F45-4E45-B708-4D069849DD2B}" srcOrd="1" destOrd="0" presId="urn:microsoft.com/office/officeart/2005/8/layout/vList6"/>
+    <dgm:cxn modelId="{E657EAD7-5DD6-4EE1-B461-61527E92C954}" type="presParOf" srcId="{1482DA7B-F5CC-43B9-81A1-FD7A7FFC82FB}" destId="{B789C55B-F96E-40F7-A6D3-62FA9ED5F1D6}" srcOrd="7" destOrd="0" presId="urn:microsoft.com/office/officeart/2005/8/layout/vList6"/>
+    <dgm:cxn modelId="{2E4D8517-342A-442C-9570-63CBD7A0F060}" type="presParOf" srcId="{1482DA7B-F5CC-43B9-81A1-FD7A7FFC82FB}" destId="{129C1EAB-2021-4C53-8F3E-6A71D9D749A0}" srcOrd="8" destOrd="0" presId="urn:microsoft.com/office/officeart/2005/8/layout/vList6"/>
+    <dgm:cxn modelId="{7031661D-8EA7-4B4F-8831-0834599A1E17}" type="presParOf" srcId="{129C1EAB-2021-4C53-8F3E-6A71D9D749A0}" destId="{183CCA0C-DC0F-4215-AA1A-5C2FAE56464D}" srcOrd="0" destOrd="0" presId="urn:microsoft.com/office/officeart/2005/8/layout/vList6"/>
+    <dgm:cxn modelId="{DC961ADC-D4CB-4D06-B5D5-6690146220B1}" type="presParOf" srcId="{129C1EAB-2021-4C53-8F3E-6A71D9D749A0}" destId="{7723B3BA-A3DA-4B3B-A207-404CA176765A}" srcOrd="1" destOrd="0" presId="urn:microsoft.com/office/officeart/2005/8/layout/vList6"/>
   </dgm:cxnLst>
   <dgm:bg/>
   <dgm:whole/>
@@ -7428,22 +7259,26 @@
       <dsp:cNvGrpSpPr/>
     </dsp:nvGrpSpPr>
     <dsp:grpSpPr/>
-    <dsp:sp modelId="{7735CF93-A732-42B2-93C2-E82E7C780DD8}">
+    <dsp:sp modelId="{E7094E04-2803-4A90-BBFE-26529A0BB101}">
       <dsp:nvSpPr>
         <dsp:cNvPr id="0" name=""/>
         <dsp:cNvSpPr/>
       </dsp:nvSpPr>
       <dsp:spPr>
         <a:xfrm>
-          <a:off x="4515" y="483148"/>
-          <a:ext cx="1696898" cy="678759"/>
+          <a:off x="3051809" y="68315"/>
+          <a:ext cx="4577715" cy="421855"/>
         </a:xfrm>
-        <a:prstGeom prst="chevron">
-          <a:avLst/>
+        <a:prstGeom prst="rightArrow">
+          <a:avLst>
+            <a:gd name="adj1" fmla="val 75000"/>
+            <a:gd name="adj2" fmla="val 50000"/>
+          </a:avLst>
         </a:prstGeom>
         <a:solidFill>
           <a:schemeClr val="accent6">
-            <a:shade val="80000"/>
+            <a:alpha val="90000"/>
+            <a:tint val="40000"/>
             <a:hueOff val="0"/>
             <a:satOff val="0"/>
             <a:lumOff val="0"/>
@@ -7474,115 +7309,13 @@
         <a:effectRef idx="0">
           <a:scrgbClr r="0" g="0" b="0"/>
         </a:effectRef>
-        <a:fontRef idx="minor">
-          <a:schemeClr val="lt1"/>
-        </a:fontRef>
+        <a:fontRef idx="minor"/>
       </dsp:style>
       <dsp:txBody>
-        <a:bodyPr spcFirstLastPara="0" vert="horz" wrap="square" lIns="44006" tIns="14669" rIns="14669" bIns="14669" numCol="1" spcCol="1270" anchor="ctr" anchorCtr="0">
+        <a:bodyPr spcFirstLastPara="0" vert="horz" wrap="square" lIns="6350" tIns="6350" rIns="6350" bIns="6350" numCol="1" spcCol="1270" anchor="t" anchorCtr="0">
           <a:noAutofit/>
         </a:bodyPr>
         <a:lstStyle/>
-        <a:p>
-          <a:pPr lvl="0" algn="ctr" defTabSz="488950">
-            <a:lnSpc>
-              <a:spcPct val="90000"/>
-            </a:lnSpc>
-            <a:spcBef>
-              <a:spcPct val="0"/>
-            </a:spcBef>
-            <a:spcAft>
-              <a:spcPct val="35000"/>
-            </a:spcAft>
-          </a:pPr>
-          <a:r>
-            <a:rPr lang="es-ES" sz="1100" b="1" kern="1200">
-              <a:latin typeface="Agency FB" panose="020B0503020202020204" pitchFamily="34" charset="0"/>
-            </a:rPr>
-            <a:t>Android Developer</a:t>
-          </a:r>
-          <a:endParaRPr lang="es-ES" sz="1100" kern="1200"/>
-        </a:p>
-      </dsp:txBody>
-      <dsp:txXfrm>
-        <a:off x="343895" y="483148"/>
-        <a:ext cx="1018139" cy="678759"/>
-      </dsp:txXfrm>
-    </dsp:sp>
-    <dsp:sp modelId="{6CF1A6ED-CAD9-42DF-A157-B58E7C354C9E}">
-      <dsp:nvSpPr>
-        <dsp:cNvPr id="0" name=""/>
-        <dsp:cNvSpPr/>
-      </dsp:nvSpPr>
-      <dsp:spPr>
-        <a:xfrm>
-          <a:off x="4515" y="1246753"/>
-          <a:ext cx="1357518" cy="1470498"/>
-        </a:xfrm>
-        <a:prstGeom prst="rect">
-          <a:avLst/>
-        </a:prstGeom>
-        <a:noFill/>
-        <a:ln>
-          <a:noFill/>
-        </a:ln>
-        <a:effectLst/>
-      </dsp:spPr>
-      <dsp:style>
-        <a:lnRef idx="0">
-          <a:scrgbClr r="0" g="0" b="0"/>
-        </a:lnRef>
-        <a:fillRef idx="0">
-          <a:scrgbClr r="0" g="0" b="0"/>
-        </a:fillRef>
-        <a:effectRef idx="0">
-          <a:scrgbClr r="0" g="0" b="0"/>
-        </a:effectRef>
-        <a:fontRef idx="minor"/>
-      </dsp:style>
-      <dsp:txBody>
-        <a:bodyPr spcFirstLastPara="0" vert="horz" wrap="square" lIns="0" tIns="0" rIns="0" bIns="0" numCol="1" spcCol="1270" anchor="t" anchorCtr="0">
-          <a:noAutofit/>
-        </a:bodyPr>
-        <a:lstStyle/>
-        <a:p>
-          <a:pPr marL="57150" lvl="1" indent="-57150" algn="l" defTabSz="488950">
-            <a:lnSpc>
-              <a:spcPct val="90000"/>
-            </a:lnSpc>
-            <a:spcBef>
-              <a:spcPct val="0"/>
-            </a:spcBef>
-            <a:spcAft>
-              <a:spcPct val="15000"/>
-            </a:spcAft>
-            <a:buChar char="••"/>
-          </a:pPr>
-          <a:r>
-            <a:rPr lang="es-ES" sz="1100" b="1" kern="1200">
-              <a:latin typeface="Agency FB" panose="020B0503020202020204" pitchFamily="34" charset="0"/>
-            </a:rPr>
-            <a:t>Smart Thinking </a:t>
-          </a:r>
-          <a:r>
-            <a:rPr lang="es-ES" sz="1100" b="0" kern="1200">
-              <a:latin typeface="Agency FB" panose="020B0503020202020204" pitchFamily="34" charset="0"/>
-            </a:rPr>
-            <a:t>(</a:t>
-          </a:r>
-          <a:r>
-            <a:rPr lang="es-ES" sz="1100" kern="1200">
-              <a:latin typeface="Agency FB" panose="020B0503020202020204" pitchFamily="34" charset="0"/>
-            </a:rPr>
-            <a:t>Oct 13 - Jun 15</a:t>
-          </a:r>
-          <a:r>
-            <a:rPr lang="es-ES" sz="1100" b="0" kern="1200">
-              <a:latin typeface="Agency FB" panose="020B0503020202020204" pitchFamily="34" charset="0"/>
-            </a:rPr>
-            <a:t>)</a:t>
-          </a:r>
-        </a:p>
         <a:p>
           <a:pPr marL="57150" lvl="1" indent="-57150" algn="l" defTabSz="444500">
             <a:lnSpc>
@@ -7628,29 +7361,29 @@
         </a:p>
       </dsp:txBody>
       <dsp:txXfrm>
-        <a:off x="4515" y="1246753"/>
-        <a:ext cx="1357518" cy="1470498"/>
+        <a:off x="3051809" y="121047"/>
+        <a:ext cx="4419519" cy="316391"/>
       </dsp:txXfrm>
     </dsp:sp>
-    <dsp:sp modelId="{2AE0BFA4-ECA8-42F5-A51E-8F4222B99714}">
+    <dsp:sp modelId="{54F63B4B-9F21-413A-B3E9-FA6F5A37F53F}">
       <dsp:nvSpPr>
         <dsp:cNvPr id="0" name=""/>
         <dsp:cNvSpPr/>
       </dsp:nvSpPr>
       <dsp:spPr>
         <a:xfrm>
-          <a:off x="1485414" y="483148"/>
-          <a:ext cx="1696898" cy="678759"/>
+          <a:off x="0" y="1395"/>
+          <a:ext cx="3051810" cy="555694"/>
         </a:xfrm>
-        <a:prstGeom prst="chevron">
+        <a:prstGeom prst="roundRect">
           <a:avLst/>
         </a:prstGeom>
         <a:solidFill>
           <a:schemeClr val="accent6">
             <a:shade val="80000"/>
-            <a:hueOff val="80320"/>
-            <a:satOff val="-3227"/>
-            <a:lumOff val="6907"/>
+            <a:hueOff val="0"/>
+            <a:satOff val="0"/>
+            <a:lumOff val="0"/>
             <a:alphaOff val="0"/>
           </a:schemeClr>
         </a:solidFill>
@@ -7683,7 +7416,7 @@
         </a:fontRef>
       </dsp:style>
       <dsp:txBody>
-        <a:bodyPr spcFirstLastPara="0" vert="horz" wrap="square" lIns="44006" tIns="14669" rIns="14669" bIns="14669" numCol="1" spcCol="1270" anchor="ctr" anchorCtr="0">
+        <a:bodyPr spcFirstLastPara="0" vert="horz" wrap="square" lIns="41910" tIns="20955" rIns="41910" bIns="20955" numCol="1" spcCol="1270" anchor="ctr" anchorCtr="0">
           <a:noAutofit/>
         </a:bodyPr>
         <a:lstStyle/>
@@ -7703,63 +7436,11 @@
             <a:rPr lang="es-ES" sz="1100" b="1" kern="1200">
               <a:latin typeface="Agency FB" panose="020B0503020202020204" pitchFamily="34" charset="0"/>
             </a:rPr>
-            <a:t>Android</a:t>
-          </a:r>
-          <a:r>
-            <a:rPr lang="es-ES" sz="1100" b="1" kern="1200"/>
-            <a:t> </a:t>
-          </a:r>
-          <a:r>
-            <a:rPr lang="es-ES" sz="1100" b="1" kern="1200">
-              <a:latin typeface="Agency FB" panose="020B0503020202020204" pitchFamily="34" charset="0"/>
-            </a:rPr>
-            <a:t>Developer</a:t>
+            <a:t>Android Developer - Smart Thinking</a:t>
           </a:r>
         </a:p>
-      </dsp:txBody>
-      <dsp:txXfrm>
-        <a:off x="1824794" y="483148"/>
-        <a:ext cx="1018139" cy="678759"/>
-      </dsp:txXfrm>
-    </dsp:sp>
-    <dsp:sp modelId="{851146DD-3B35-4A40-B0BB-3789DFCBA0E0}">
-      <dsp:nvSpPr>
-        <dsp:cNvPr id="0" name=""/>
-        <dsp:cNvSpPr/>
-      </dsp:nvSpPr>
-      <dsp:spPr>
-        <a:xfrm>
-          <a:off x="1485414" y="1246753"/>
-          <a:ext cx="1357518" cy="1470498"/>
-        </a:xfrm>
-        <a:prstGeom prst="rect">
-          <a:avLst/>
-        </a:prstGeom>
-        <a:noFill/>
-        <a:ln>
-          <a:noFill/>
-        </a:ln>
-        <a:effectLst/>
-      </dsp:spPr>
-      <dsp:style>
-        <a:lnRef idx="0">
-          <a:scrgbClr r="0" g="0" b="0"/>
-        </a:lnRef>
-        <a:fillRef idx="0">
-          <a:scrgbClr r="0" g="0" b="0"/>
-        </a:fillRef>
-        <a:effectRef idx="0">
-          <a:scrgbClr r="0" g="0" b="0"/>
-        </a:effectRef>
-        <a:fontRef idx="minor"/>
-      </dsp:style>
-      <dsp:txBody>
-        <a:bodyPr spcFirstLastPara="0" vert="horz" wrap="square" lIns="0" tIns="0" rIns="0" bIns="0" numCol="1" spcCol="1270" anchor="t" anchorCtr="0">
-          <a:noAutofit/>
-        </a:bodyPr>
-        <a:lstStyle/>
         <a:p>
-          <a:pPr marL="57150" lvl="1" indent="-57150" algn="l" defTabSz="488950">
+          <a:pPr lvl="0" algn="ctr" defTabSz="488950">
             <a:lnSpc>
               <a:spcPct val="90000"/>
             </a:lnSpc>
@@ -7767,16 +7448,9 @@
               <a:spcPct val="0"/>
             </a:spcBef>
             <a:spcAft>
-              <a:spcPct val="15000"/>
+              <a:spcPct val="35000"/>
             </a:spcAft>
-            <a:buChar char="••"/>
           </a:pPr>
-          <a:r>
-            <a:rPr lang="es-ES" sz="1100" b="1" kern="1200">
-              <a:latin typeface="Agency FB" panose="020B0503020202020204" pitchFamily="34" charset="0"/>
-            </a:rPr>
-            <a:t>Ironbit </a:t>
-          </a:r>
           <a:r>
             <a:rPr lang="es-ES" sz="1100" b="0" kern="1200">
               <a:latin typeface="Agency FB" panose="020B0503020202020204" pitchFamily="34" charset="0"/>
@@ -7787,10 +7461,79 @@
             <a:rPr lang="es-ES" sz="1100" kern="1200">
               <a:latin typeface="Agency FB" panose="020B0503020202020204" pitchFamily="34" charset="0"/>
             </a:rPr>
-            <a:t>Jun 15 - Jun 16)</a:t>
+            <a:t>Oct 13 - Jun 15</a:t>
+          </a:r>
+          <a:r>
+            <a:rPr lang="es-ES" sz="1100" b="0" kern="1200">
+              <a:latin typeface="Agency FB" panose="020B0503020202020204" pitchFamily="34" charset="0"/>
+            </a:rPr>
+            <a:t>)</a:t>
           </a:r>
           <a:endParaRPr lang="es-ES" sz="1100" kern="1200"/>
         </a:p>
+      </dsp:txBody>
+      <dsp:txXfrm>
+        <a:off x="27127" y="28522"/>
+        <a:ext cx="2997556" cy="501440"/>
+      </dsp:txXfrm>
+    </dsp:sp>
+    <dsp:sp modelId="{B6A9AFFF-62D6-48B0-93CA-DBBA46DF57F6}">
+      <dsp:nvSpPr>
+        <dsp:cNvPr id="0" name=""/>
+        <dsp:cNvSpPr/>
+      </dsp:nvSpPr>
+      <dsp:spPr>
+        <a:xfrm>
+          <a:off x="3051809" y="674638"/>
+          <a:ext cx="4577715" cy="438113"/>
+        </a:xfrm>
+        <a:prstGeom prst="rightArrow">
+          <a:avLst>
+            <a:gd name="adj1" fmla="val 75000"/>
+            <a:gd name="adj2" fmla="val 50000"/>
+          </a:avLst>
+        </a:prstGeom>
+        <a:solidFill>
+          <a:schemeClr val="accent6">
+            <a:alpha val="90000"/>
+            <a:tint val="40000"/>
+            <a:hueOff val="0"/>
+            <a:satOff val="0"/>
+            <a:lumOff val="0"/>
+            <a:alphaOff val="0"/>
+          </a:schemeClr>
+        </a:solidFill>
+        <a:ln w="12700" cap="flat" cmpd="sng" algn="ctr">
+          <a:solidFill>
+            <a:schemeClr val="lt1">
+              <a:hueOff val="0"/>
+              <a:satOff val="0"/>
+              <a:lumOff val="0"/>
+              <a:alphaOff val="0"/>
+            </a:schemeClr>
+          </a:solidFill>
+          <a:prstDash val="solid"/>
+          <a:miter lim="800000"/>
+        </a:ln>
+        <a:effectLst/>
+      </dsp:spPr>
+      <dsp:style>
+        <a:lnRef idx="2">
+          <a:scrgbClr r="0" g="0" b="0"/>
+        </a:lnRef>
+        <a:fillRef idx="1">
+          <a:scrgbClr r="0" g="0" b="0"/>
+        </a:fillRef>
+        <a:effectRef idx="0">
+          <a:scrgbClr r="0" g="0" b="0"/>
+        </a:effectRef>
+        <a:fontRef idx="minor"/>
+      </dsp:style>
+      <dsp:txBody>
+        <a:bodyPr spcFirstLastPara="0" vert="horz" wrap="square" lIns="6350" tIns="6350" rIns="6350" bIns="6350" numCol="1" spcCol="1270" anchor="t" anchorCtr="0">
+          <a:noAutofit/>
+        </a:bodyPr>
+        <a:lstStyle/>
         <a:p>
           <a:pPr marL="57150" lvl="1" indent="-57150" algn="l" defTabSz="444500">
             <a:lnSpc>
@@ -7836,29 +7579,29 @@
         </a:p>
       </dsp:txBody>
       <dsp:txXfrm>
-        <a:off x="1485414" y="1246753"/>
-        <a:ext cx="1357518" cy="1470498"/>
+        <a:off x="3051809" y="729402"/>
+        <a:ext cx="4413423" cy="328585"/>
       </dsp:txXfrm>
     </dsp:sp>
-    <dsp:sp modelId="{F7B2FCD8-8B04-4446-B34F-640DB1DB5362}">
+    <dsp:sp modelId="{B2DE732C-B229-4E99-897F-C3D9872FB56D}">
       <dsp:nvSpPr>
         <dsp:cNvPr id="0" name=""/>
         <dsp:cNvSpPr/>
       </dsp:nvSpPr>
       <dsp:spPr>
         <a:xfrm>
-          <a:off x="2966313" y="483148"/>
-          <a:ext cx="1696898" cy="678759"/>
+          <a:off x="0" y="613191"/>
+          <a:ext cx="3051810" cy="561007"/>
         </a:xfrm>
-        <a:prstGeom prst="chevron">
+        <a:prstGeom prst="roundRect">
           <a:avLst/>
         </a:prstGeom>
         <a:solidFill>
           <a:schemeClr val="accent6">
             <a:shade val="80000"/>
-            <a:hueOff val="160640"/>
-            <a:satOff val="-6455"/>
-            <a:lumOff val="13814"/>
+            <a:hueOff val="80320"/>
+            <a:satOff val="-3227"/>
+            <a:lumOff val="6907"/>
             <a:alphaOff val="0"/>
           </a:schemeClr>
         </a:solidFill>
@@ -7891,7 +7634,7 @@
         </a:fontRef>
       </dsp:style>
       <dsp:txBody>
-        <a:bodyPr spcFirstLastPara="0" vert="horz" wrap="square" lIns="44006" tIns="14669" rIns="14669" bIns="14669" numCol="1" spcCol="1270" anchor="ctr" anchorCtr="0">
+        <a:bodyPr spcFirstLastPara="0" vert="horz" wrap="square" lIns="41910" tIns="20955" rIns="41910" bIns="20955" numCol="1" spcCol="1270" anchor="ctr" anchorCtr="0">
           <a:noAutofit/>
         </a:bodyPr>
         <a:lstStyle/>
@@ -7911,39 +7654,98 @@
             <a:rPr lang="es-ES" sz="1100" b="1" kern="1200">
               <a:latin typeface="Agency FB" panose="020B0503020202020204" pitchFamily="34" charset="0"/>
             </a:rPr>
-            <a:t>Technical Leader of Android &amp; Coship</a:t>
+            <a:t>Android</a:t>
           </a:r>
+          <a:r>
+            <a:rPr lang="es-ES" sz="1100" b="1" kern="1200"/>
+            <a:t> </a:t>
+          </a:r>
+          <a:r>
+            <a:rPr lang="es-ES" sz="1100" b="1" kern="1200">
+              <a:latin typeface="Agency FB" panose="020B0503020202020204" pitchFamily="34" charset="0"/>
+            </a:rPr>
+            <a:t>Developer - Ironbit</a:t>
+          </a:r>
+        </a:p>
+        <a:p>
+          <a:pPr lvl="0" algn="ctr" defTabSz="488950">
+            <a:lnSpc>
+              <a:spcPct val="90000"/>
+            </a:lnSpc>
+            <a:spcBef>
+              <a:spcPct val="0"/>
+            </a:spcBef>
+            <a:spcAft>
+              <a:spcPct val="35000"/>
+            </a:spcAft>
+          </a:pPr>
+          <a:r>
+            <a:rPr lang="es-ES" sz="1100" b="0" kern="1200">
+              <a:latin typeface="Agency FB" panose="020B0503020202020204" pitchFamily="34" charset="0"/>
+            </a:rPr>
+            <a:t>(</a:t>
+          </a:r>
+          <a:r>
+            <a:rPr lang="es-ES" sz="1100" kern="1200">
+              <a:latin typeface="Agency FB" panose="020B0503020202020204" pitchFamily="34" charset="0"/>
+            </a:rPr>
+            <a:t>Jun 15 - Jun 16)</a:t>
+          </a:r>
+          <a:endParaRPr lang="es-ES" sz="1100" b="1" kern="1200">
+            <a:latin typeface="Agency FB" panose="020B0503020202020204" pitchFamily="34" charset="0"/>
+          </a:endParaRPr>
         </a:p>
       </dsp:txBody>
       <dsp:txXfrm>
-        <a:off x="3305693" y="483148"/>
-        <a:ext cx="1018139" cy="678759"/>
+        <a:off x="27386" y="640577"/>
+        <a:ext cx="2997038" cy="506235"/>
       </dsp:txXfrm>
     </dsp:sp>
-    <dsp:sp modelId="{D30200F8-7724-4AE7-9FE5-735E704CF49C}">
+    <dsp:sp modelId="{F20F18AE-CD2A-4358-8E41-04DDD1D1DCD7}">
       <dsp:nvSpPr>
         <dsp:cNvPr id="0" name=""/>
         <dsp:cNvSpPr/>
       </dsp:nvSpPr>
       <dsp:spPr>
         <a:xfrm>
-          <a:off x="2966313" y="1246753"/>
-          <a:ext cx="1357518" cy="1470498"/>
+          <a:off x="3052555" y="1230299"/>
+          <a:ext cx="4573244" cy="590163"/>
         </a:xfrm>
-        <a:prstGeom prst="rect">
-          <a:avLst/>
+        <a:prstGeom prst="rightArrow">
+          <a:avLst>
+            <a:gd name="adj1" fmla="val 75000"/>
+            <a:gd name="adj2" fmla="val 50000"/>
+          </a:avLst>
         </a:prstGeom>
-        <a:noFill/>
-        <a:ln>
-          <a:noFill/>
+        <a:solidFill>
+          <a:schemeClr val="accent6">
+            <a:alpha val="90000"/>
+            <a:tint val="40000"/>
+            <a:hueOff val="0"/>
+            <a:satOff val="0"/>
+            <a:lumOff val="0"/>
+            <a:alphaOff val="0"/>
+          </a:schemeClr>
+        </a:solidFill>
+        <a:ln w="12700" cap="flat" cmpd="sng" algn="ctr">
+          <a:solidFill>
+            <a:schemeClr val="lt1">
+              <a:hueOff val="0"/>
+              <a:satOff val="0"/>
+              <a:lumOff val="0"/>
+              <a:alphaOff val="0"/>
+            </a:schemeClr>
+          </a:solidFill>
+          <a:prstDash val="solid"/>
+          <a:miter lim="800000"/>
         </a:ln>
         <a:effectLst/>
       </dsp:spPr>
       <dsp:style>
-        <a:lnRef idx="0">
+        <a:lnRef idx="2">
           <a:scrgbClr r="0" g="0" b="0"/>
         </a:lnRef>
-        <a:fillRef idx="0">
+        <a:fillRef idx="1">
           <a:scrgbClr r="0" g="0" b="0"/>
         </a:fillRef>
         <a:effectRef idx="0">
@@ -7952,37 +7754,10 @@
         <a:fontRef idx="minor"/>
       </dsp:style>
       <dsp:txBody>
-        <a:bodyPr spcFirstLastPara="0" vert="horz" wrap="square" lIns="0" tIns="0" rIns="0" bIns="0" numCol="1" spcCol="1270" anchor="t" anchorCtr="0">
+        <a:bodyPr spcFirstLastPara="0" vert="horz" wrap="square" lIns="6350" tIns="6350" rIns="6350" bIns="6350" numCol="1" spcCol="1270" anchor="t" anchorCtr="0">
           <a:noAutofit/>
         </a:bodyPr>
         <a:lstStyle/>
-        <a:p>
-          <a:pPr marL="57150" lvl="1" indent="-57150" algn="l" defTabSz="488950">
-            <a:lnSpc>
-              <a:spcPct val="90000"/>
-            </a:lnSpc>
-            <a:spcBef>
-              <a:spcPct val="0"/>
-            </a:spcBef>
-            <a:spcAft>
-              <a:spcPct val="15000"/>
-            </a:spcAft>
-            <a:buChar char="••"/>
-          </a:pPr>
-          <a:r>
-            <a:rPr lang="es-ES" sz="1100" b="1" kern="1200">
-              <a:latin typeface="Agency FB" panose="020B0503020202020204" pitchFamily="34" charset="0"/>
-            </a:rPr>
-            <a:t>Ironbit </a:t>
-          </a:r>
-          <a:r>
-            <a:rPr lang="es-ES" sz="1100" b="0" kern="1200">
-              <a:latin typeface="Agency FB" panose="020B0503020202020204" pitchFamily="34" charset="0"/>
-            </a:rPr>
-            <a:t>(Jun 16 - Feb 17)</a:t>
-          </a:r>
-          <a:endParaRPr lang="es-ES" sz="1100" b="0" kern="1200"/>
-        </a:p>
         <a:p>
           <a:pPr marL="57150" lvl="1" indent="-57150" algn="l" defTabSz="444500">
             <a:lnSpc>
@@ -8048,29 +7823,29 @@
         </a:p>
       </dsp:txBody>
       <dsp:txXfrm>
-        <a:off x="2966313" y="1246753"/>
-        <a:ext cx="1357518" cy="1470498"/>
+        <a:off x="3052555" y="1304069"/>
+        <a:ext cx="4351933" cy="442623"/>
       </dsp:txXfrm>
     </dsp:sp>
-    <dsp:sp modelId="{C20D9420-2A3B-4941-86A9-34D0654318CE}">
+    <dsp:sp modelId="{F43F94BB-E939-4112-923D-E728F9020FBA}">
       <dsp:nvSpPr>
         <dsp:cNvPr id="0" name=""/>
         <dsp:cNvSpPr/>
       </dsp:nvSpPr>
       <dsp:spPr>
         <a:xfrm>
-          <a:off x="4447211" y="483148"/>
-          <a:ext cx="1696898" cy="678759"/>
+          <a:off x="3725" y="1244877"/>
+          <a:ext cx="3048829" cy="561007"/>
         </a:xfrm>
-        <a:prstGeom prst="chevron">
+        <a:prstGeom prst="roundRect">
           <a:avLst/>
         </a:prstGeom>
         <a:solidFill>
           <a:schemeClr val="accent6">
             <a:shade val="80000"/>
-            <a:hueOff val="240960"/>
-            <a:satOff val="-9682"/>
-            <a:lumOff val="20721"/>
+            <a:hueOff val="160640"/>
+            <a:satOff val="-6455"/>
+            <a:lumOff val="13814"/>
             <a:alphaOff val="0"/>
           </a:schemeClr>
         </a:solidFill>
@@ -8103,7 +7878,7 @@
         </a:fontRef>
       </dsp:style>
       <dsp:txBody>
-        <a:bodyPr spcFirstLastPara="0" vert="horz" wrap="square" lIns="44006" tIns="14669" rIns="14669" bIns="14669" numCol="1" spcCol="1270" anchor="ctr" anchorCtr="0">
+        <a:bodyPr spcFirstLastPara="0" vert="horz" wrap="square" lIns="41910" tIns="20955" rIns="41910" bIns="20955" numCol="1" spcCol="1270" anchor="ctr" anchorCtr="0">
           <a:noAutofit/>
         </a:bodyPr>
         <a:lstStyle/>
@@ -8123,39 +7898,82 @@
             <a:rPr lang="es-ES" sz="1100" b="1" kern="1200">
               <a:latin typeface="Agency FB" panose="020B0503020202020204" pitchFamily="34" charset="0"/>
             </a:rPr>
-            <a:t>Development Leader of Android &amp; Coship</a:t>
+            <a:t>Technical Leader of Android &amp; Coship - Ironbit</a:t>
           </a:r>
+        </a:p>
+        <a:p>
+          <a:pPr lvl="0" algn="ctr" defTabSz="488950">
+            <a:lnSpc>
+              <a:spcPct val="90000"/>
+            </a:lnSpc>
+            <a:spcBef>
+              <a:spcPct val="0"/>
+            </a:spcBef>
+            <a:spcAft>
+              <a:spcPct val="35000"/>
+            </a:spcAft>
+          </a:pPr>
+          <a:r>
+            <a:rPr lang="es-ES" sz="1100" b="0" kern="1200">
+              <a:latin typeface="Agency FB" panose="020B0503020202020204" pitchFamily="34" charset="0"/>
+            </a:rPr>
+            <a:t>(Jun 16 - Feb 17)</a:t>
+          </a:r>
+          <a:endParaRPr lang="es-ES" sz="1100" b="1" kern="1200">
+            <a:latin typeface="Agency FB" panose="020B0503020202020204" pitchFamily="34" charset="0"/>
+          </a:endParaRPr>
         </a:p>
       </dsp:txBody>
       <dsp:txXfrm>
-        <a:off x="4786591" y="483148"/>
-        <a:ext cx="1018139" cy="678759"/>
+        <a:off x="31111" y="1272263"/>
+        <a:ext cx="2994057" cy="506235"/>
       </dsp:txXfrm>
     </dsp:sp>
-    <dsp:sp modelId="{4F6BD41E-3086-4628-8FB7-9AE2946FF1D0}">
+    <dsp:sp modelId="{01D18012-2F45-4E45-B708-4D069849DD2B}">
       <dsp:nvSpPr>
         <dsp:cNvPr id="0" name=""/>
         <dsp:cNvSpPr/>
       </dsp:nvSpPr>
       <dsp:spPr>
         <a:xfrm>
-          <a:off x="4447211" y="1246753"/>
-          <a:ext cx="1357518" cy="1470498"/>
+          <a:off x="3052555" y="1876563"/>
+          <a:ext cx="4573244" cy="597192"/>
         </a:xfrm>
-        <a:prstGeom prst="rect">
-          <a:avLst/>
+        <a:prstGeom prst="rightArrow">
+          <a:avLst>
+            <a:gd name="adj1" fmla="val 75000"/>
+            <a:gd name="adj2" fmla="val 50000"/>
+          </a:avLst>
         </a:prstGeom>
-        <a:noFill/>
-        <a:ln>
-          <a:noFill/>
+        <a:solidFill>
+          <a:schemeClr val="accent6">
+            <a:alpha val="90000"/>
+            <a:tint val="40000"/>
+            <a:hueOff val="0"/>
+            <a:satOff val="0"/>
+            <a:lumOff val="0"/>
+            <a:alphaOff val="0"/>
+          </a:schemeClr>
+        </a:solidFill>
+        <a:ln w="12700" cap="flat" cmpd="sng" algn="ctr">
+          <a:solidFill>
+            <a:schemeClr val="lt1">
+              <a:hueOff val="0"/>
+              <a:satOff val="0"/>
+              <a:lumOff val="0"/>
+              <a:alphaOff val="0"/>
+            </a:schemeClr>
+          </a:solidFill>
+          <a:prstDash val="solid"/>
+          <a:miter lim="800000"/>
         </a:ln>
         <a:effectLst/>
       </dsp:spPr>
       <dsp:style>
-        <a:lnRef idx="0">
+        <a:lnRef idx="2">
           <a:scrgbClr r="0" g="0" b="0"/>
         </a:lnRef>
-        <a:fillRef idx="0">
+        <a:fillRef idx="1">
           <a:scrgbClr r="0" g="0" b="0"/>
         </a:fillRef>
         <a:effectRef idx="0">
@@ -8164,43 +7982,10 @@
         <a:fontRef idx="minor"/>
       </dsp:style>
       <dsp:txBody>
-        <a:bodyPr spcFirstLastPara="0" vert="horz" wrap="square" lIns="0" tIns="0" rIns="0" bIns="0" numCol="1" spcCol="1270" anchor="t" anchorCtr="0">
+        <a:bodyPr spcFirstLastPara="0" vert="horz" wrap="square" lIns="6350" tIns="6350" rIns="6350" bIns="6350" numCol="1" spcCol="1270" anchor="t" anchorCtr="0">
           <a:noAutofit/>
         </a:bodyPr>
         <a:lstStyle/>
-        <a:p>
-          <a:pPr marL="57150" lvl="1" indent="-57150" algn="l" defTabSz="488950">
-            <a:lnSpc>
-              <a:spcPct val="90000"/>
-            </a:lnSpc>
-            <a:spcBef>
-              <a:spcPct val="0"/>
-            </a:spcBef>
-            <a:spcAft>
-              <a:spcPct val="15000"/>
-            </a:spcAft>
-            <a:buChar char="••"/>
-          </a:pPr>
-          <a:r>
-            <a:rPr lang="es-ES" sz="1100" b="1" kern="1200">
-              <a:latin typeface="Agency FB" panose="020B0503020202020204" pitchFamily="34" charset="0"/>
-            </a:rPr>
-            <a:t>America Movil Content Office </a:t>
-          </a:r>
-          <a:r>
-            <a:rPr lang="es-ES" sz="1100" b="0" kern="1200">
-              <a:latin typeface="Agency FB" panose="020B0503020202020204" pitchFamily="34" charset="0"/>
-            </a:rPr>
-            <a:t>(</a:t>
-          </a:r>
-          <a:r>
-            <a:rPr lang="es-ES" sz="1100" kern="1200">
-              <a:latin typeface="Agency FB" panose="020B0503020202020204" pitchFamily="34" charset="0"/>
-            </a:rPr>
-            <a:t>Feb 17 - May 17)</a:t>
-          </a:r>
-          <a:endParaRPr lang="es-ES" sz="1100" kern="1200"/>
-        </a:p>
         <a:p>
           <a:pPr marL="57150" lvl="1" indent="-57150" algn="l" defTabSz="444500">
             <a:lnSpc>
@@ -8266,29 +8051,29 @@
         </a:p>
       </dsp:txBody>
       <dsp:txXfrm>
-        <a:off x="4447211" y="1246753"/>
-        <a:ext cx="1357518" cy="1470498"/>
+        <a:off x="3052555" y="1951212"/>
+        <a:ext cx="4349297" cy="447894"/>
       </dsp:txXfrm>
     </dsp:sp>
-    <dsp:sp modelId="{E0B6241B-3E3F-4FE1-B848-7248B1C2771D}">
+    <dsp:sp modelId="{363DB9CA-0F5A-4DC5-B26F-854FA69FC98B}">
       <dsp:nvSpPr>
         <dsp:cNvPr id="0" name=""/>
         <dsp:cNvSpPr/>
       </dsp:nvSpPr>
       <dsp:spPr>
         <a:xfrm>
-          <a:off x="5928110" y="483148"/>
-          <a:ext cx="1696898" cy="678759"/>
+          <a:off x="3725" y="1894656"/>
+          <a:ext cx="3048829" cy="561007"/>
         </a:xfrm>
-        <a:prstGeom prst="chevron">
+        <a:prstGeom prst="roundRect">
           <a:avLst/>
         </a:prstGeom>
         <a:solidFill>
           <a:schemeClr val="accent6">
             <a:shade val="80000"/>
-            <a:hueOff val="321280"/>
-            <a:satOff val="-12909"/>
-            <a:lumOff val="27628"/>
+            <a:hueOff val="240960"/>
+            <a:satOff val="-9682"/>
+            <a:lumOff val="20721"/>
             <a:alphaOff val="0"/>
           </a:schemeClr>
         </a:solidFill>
@@ -8321,12 +8106,12 @@
         </a:fontRef>
       </dsp:style>
       <dsp:txBody>
-        <a:bodyPr spcFirstLastPara="0" vert="horz" wrap="square" lIns="48006" tIns="16002" rIns="16002" bIns="16002" numCol="1" spcCol="1270" anchor="ctr" anchorCtr="0">
+        <a:bodyPr spcFirstLastPara="0" vert="horz" wrap="square" lIns="41910" tIns="20955" rIns="41910" bIns="20955" numCol="1" spcCol="1270" anchor="ctr" anchorCtr="0">
           <a:noAutofit/>
         </a:bodyPr>
         <a:lstStyle/>
         <a:p>
-          <a:pPr lvl="0" algn="ctr" defTabSz="533400">
+          <a:pPr lvl="0" algn="ctr" defTabSz="488950">
             <a:lnSpc>
               <a:spcPct val="90000"/>
             </a:lnSpc>
@@ -8338,56 +8123,14 @@
             </a:spcAft>
           </a:pPr>
           <a:r>
-            <a:rPr lang="es-ES" sz="1200" b="1" kern="1200">
+            <a:rPr lang="es-ES" sz="1100" b="1" kern="1200">
               <a:latin typeface="Agency FB" panose="020B0503020202020204" pitchFamily="34" charset="0"/>
             </a:rPr>
-            <a:t>Technical Leader of Android</a:t>
+            <a:t>Development Leader of Android &amp; Coship - America Movil Content Office</a:t>
           </a:r>
         </a:p>
-      </dsp:txBody>
-      <dsp:txXfrm>
-        <a:off x="6267490" y="483148"/>
-        <a:ext cx="1018139" cy="678759"/>
-      </dsp:txXfrm>
-    </dsp:sp>
-    <dsp:sp modelId="{FB42A42D-1AFC-46A3-9619-34B9F6AE454C}">
-      <dsp:nvSpPr>
-        <dsp:cNvPr id="0" name=""/>
-        <dsp:cNvSpPr/>
-      </dsp:nvSpPr>
-      <dsp:spPr>
-        <a:xfrm>
-          <a:off x="5928110" y="1246753"/>
-          <a:ext cx="1357518" cy="1470498"/>
-        </a:xfrm>
-        <a:prstGeom prst="rect">
-          <a:avLst/>
-        </a:prstGeom>
-        <a:noFill/>
-        <a:ln>
-          <a:noFill/>
-        </a:ln>
-        <a:effectLst/>
-      </dsp:spPr>
-      <dsp:style>
-        <a:lnRef idx="0">
-          <a:scrgbClr r="0" g="0" b="0"/>
-        </a:lnRef>
-        <a:fillRef idx="0">
-          <a:scrgbClr r="0" g="0" b="0"/>
-        </a:fillRef>
-        <a:effectRef idx="0">
-          <a:scrgbClr r="0" g="0" b="0"/>
-        </a:effectRef>
-        <a:fontRef idx="minor"/>
-      </dsp:style>
-      <dsp:txBody>
-        <a:bodyPr spcFirstLastPara="0" vert="horz" wrap="square" lIns="0" tIns="0" rIns="0" bIns="0" numCol="1" spcCol="1270" anchor="t" anchorCtr="0">
-          <a:noAutofit/>
-        </a:bodyPr>
-        <a:lstStyle/>
         <a:p>
-          <a:pPr marL="57150" lvl="1" indent="-57150" algn="l" defTabSz="488950">
+          <a:pPr lvl="0" algn="ctr" defTabSz="488950">
             <a:lnSpc>
               <a:spcPct val="90000"/>
             </a:lnSpc>
@@ -8395,16 +8138,9 @@
               <a:spcPct val="0"/>
             </a:spcBef>
             <a:spcAft>
-              <a:spcPct val="15000"/>
+              <a:spcPct val="35000"/>
             </a:spcAft>
-            <a:buChar char="••"/>
           </a:pPr>
-          <a:r>
-            <a:rPr lang="es-ES" sz="1100" b="1" kern="1200">
-              <a:latin typeface="Agency FB" panose="020B0503020202020204" pitchFamily="34" charset="0"/>
-            </a:rPr>
-            <a:t>Ironbit </a:t>
-          </a:r>
           <a:r>
             <a:rPr lang="es-ES" sz="1100" b="0" kern="1200">
               <a:latin typeface="Agency FB" panose="020B0503020202020204" pitchFamily="34" charset="0"/>
@@ -8415,10 +8151,75 @@
             <a:rPr lang="es-ES" sz="1100" kern="1200">
               <a:latin typeface="Agency FB" panose="020B0503020202020204" pitchFamily="34" charset="0"/>
             </a:rPr>
-            <a:t>May 17 - Current)</a:t>
+            <a:t>Feb 17 - May 17)</a:t>
           </a:r>
-          <a:endParaRPr lang="es-ES" sz="1100" kern="1200"/>
+          <a:endParaRPr lang="es-ES" sz="1100" b="1" kern="1200">
+            <a:latin typeface="Agency FB" panose="020B0503020202020204" pitchFamily="34" charset="0"/>
+          </a:endParaRPr>
         </a:p>
+      </dsp:txBody>
+      <dsp:txXfrm>
+        <a:off x="31111" y="1922042"/>
+        <a:ext cx="2994057" cy="506235"/>
+      </dsp:txXfrm>
+    </dsp:sp>
+    <dsp:sp modelId="{7723B3BA-A3DA-4B3B-A207-404CA176765A}">
+      <dsp:nvSpPr>
+        <dsp:cNvPr id="0" name=""/>
+        <dsp:cNvSpPr/>
+      </dsp:nvSpPr>
+      <dsp:spPr>
+        <a:xfrm>
+          <a:off x="3052555" y="2529856"/>
+          <a:ext cx="4573244" cy="669147"/>
+        </a:xfrm>
+        <a:prstGeom prst="rightArrow">
+          <a:avLst>
+            <a:gd name="adj1" fmla="val 75000"/>
+            <a:gd name="adj2" fmla="val 50000"/>
+          </a:avLst>
+        </a:prstGeom>
+        <a:solidFill>
+          <a:schemeClr val="accent6">
+            <a:alpha val="90000"/>
+            <a:tint val="40000"/>
+            <a:hueOff val="0"/>
+            <a:satOff val="0"/>
+            <a:lumOff val="0"/>
+            <a:alphaOff val="0"/>
+          </a:schemeClr>
+        </a:solidFill>
+        <a:ln w="12700" cap="flat" cmpd="sng" algn="ctr">
+          <a:solidFill>
+            <a:schemeClr val="lt1">
+              <a:hueOff val="0"/>
+              <a:satOff val="0"/>
+              <a:lumOff val="0"/>
+              <a:alphaOff val="0"/>
+            </a:schemeClr>
+          </a:solidFill>
+          <a:prstDash val="solid"/>
+          <a:miter lim="800000"/>
+        </a:ln>
+        <a:effectLst/>
+      </dsp:spPr>
+      <dsp:style>
+        <a:lnRef idx="2">
+          <a:scrgbClr r="0" g="0" b="0"/>
+        </a:lnRef>
+        <a:fillRef idx="1">
+          <a:scrgbClr r="0" g="0" b="0"/>
+        </a:fillRef>
+        <a:effectRef idx="0">
+          <a:scrgbClr r="0" g="0" b="0"/>
+        </a:effectRef>
+        <a:fontRef idx="minor"/>
+      </dsp:style>
+      <dsp:txBody>
+        <a:bodyPr spcFirstLastPara="0" vert="horz" wrap="square" lIns="6350" tIns="6350" rIns="6350" bIns="6350" numCol="1" spcCol="1270" anchor="t" anchorCtr="0">
+          <a:noAutofit/>
+        </a:bodyPr>
+        <a:lstStyle/>
         <a:p>
           <a:pPr marL="57150" lvl="1" indent="-57150" algn="l" defTabSz="444500">
             <a:lnSpc>
@@ -8484,8 +8285,103 @@
         </a:p>
       </dsp:txBody>
       <dsp:txXfrm>
-        <a:off x="5928110" y="1246753"/>
-        <a:ext cx="1357518" cy="1470498"/>
+        <a:off x="3052555" y="2613499"/>
+        <a:ext cx="4322314" cy="501861"/>
+      </dsp:txXfrm>
+    </dsp:sp>
+    <dsp:sp modelId="{183CCA0C-DC0F-4215-AA1A-5C2FAE56464D}">
+      <dsp:nvSpPr>
+        <dsp:cNvPr id="0" name=""/>
+        <dsp:cNvSpPr/>
+      </dsp:nvSpPr>
+      <dsp:spPr>
+        <a:xfrm>
+          <a:off x="3725" y="2583926"/>
+          <a:ext cx="3048829" cy="561007"/>
+        </a:xfrm>
+        <a:prstGeom prst="roundRect">
+          <a:avLst/>
+        </a:prstGeom>
+        <a:solidFill>
+          <a:schemeClr val="accent6">
+            <a:shade val="80000"/>
+            <a:hueOff val="321280"/>
+            <a:satOff val="-12909"/>
+            <a:lumOff val="27628"/>
+            <a:alphaOff val="0"/>
+          </a:schemeClr>
+        </a:solidFill>
+        <a:ln w="12700" cap="flat" cmpd="sng" algn="ctr">
+          <a:solidFill>
+            <a:schemeClr val="lt1">
+              <a:hueOff val="0"/>
+              <a:satOff val="0"/>
+              <a:lumOff val="0"/>
+              <a:alphaOff val="0"/>
+            </a:schemeClr>
+          </a:solidFill>
+          <a:prstDash val="solid"/>
+          <a:miter lim="800000"/>
+        </a:ln>
+        <a:effectLst/>
+      </dsp:spPr>
+      <dsp:style>
+        <a:lnRef idx="2">
+          <a:scrgbClr r="0" g="0" b="0"/>
+        </a:lnRef>
+        <a:fillRef idx="1">
+          <a:scrgbClr r="0" g="0" b="0"/>
+        </a:fillRef>
+        <a:effectRef idx="0">
+          <a:scrgbClr r="0" g="0" b="0"/>
+        </a:effectRef>
+        <a:fontRef idx="minor">
+          <a:schemeClr val="lt1"/>
+        </a:fontRef>
+      </dsp:style>
+      <dsp:txBody>
+        <a:bodyPr spcFirstLastPara="0" vert="horz" wrap="square" lIns="45720" tIns="22860" rIns="45720" bIns="22860" numCol="1" spcCol="1270" anchor="ctr" anchorCtr="0">
+          <a:noAutofit/>
+        </a:bodyPr>
+        <a:lstStyle/>
+        <a:p>
+          <a:pPr lvl="0" algn="ctr" defTabSz="533400">
+            <a:lnSpc>
+              <a:spcPct val="90000"/>
+            </a:lnSpc>
+            <a:spcBef>
+              <a:spcPct val="0"/>
+            </a:spcBef>
+            <a:spcAft>
+              <a:spcPct val="35000"/>
+            </a:spcAft>
+          </a:pPr>
+          <a:r>
+            <a:rPr lang="es-ES" sz="1200" b="1" kern="1200">
+              <a:latin typeface="Agency FB" panose="020B0503020202020204" pitchFamily="34" charset="0"/>
+            </a:rPr>
+            <a:t>Technical Leader of Android - Ironbit </a:t>
+          </a:r>
+          <a:r>
+            <a:rPr lang="es-ES" sz="1200" b="0" kern="1200">
+              <a:latin typeface="Agency FB" panose="020B0503020202020204" pitchFamily="34" charset="0"/>
+            </a:rPr>
+            <a:t>(</a:t>
+          </a:r>
+          <a:r>
+            <a:rPr lang="es-ES" sz="1200" kern="1200">
+              <a:latin typeface="Agency FB" panose="020B0503020202020204" pitchFamily="34" charset="0"/>
+            </a:rPr>
+            <a:t>May 17 - Current)</a:t>
+          </a:r>
+          <a:endParaRPr lang="es-ES" sz="1200" b="1" kern="1200">
+            <a:latin typeface="Agency FB" panose="020B0503020202020204" pitchFamily="34" charset="0"/>
+          </a:endParaRPr>
+        </a:p>
+      </dsp:txBody>
+      <dsp:txXfrm>
+        <a:off x="31111" y="2611312"/>
+        <a:ext cx="2994057" cy="506235"/>
       </dsp:txXfrm>
     </dsp:sp>
   </dsp:spTree>
@@ -8801,15 +8697,44 @@
 </file>
 
 <file path=word/diagrams/layout1.xml><?xml version="1.0" encoding="utf-8"?>
-<dgm:layoutDef xmlns:dgm="http://schemas.openxmlformats.org/drawingml/2006/diagram" xmlns:a="http://schemas.openxmlformats.org/drawingml/2006/main" uniqueId="urn:microsoft.com/office/officeart/2005/8/layout/chevron1">
+<dgm:layoutDef xmlns:dgm="http://schemas.openxmlformats.org/drawingml/2006/diagram" xmlns:a="http://schemas.openxmlformats.org/drawingml/2006/main" uniqueId="urn:microsoft.com/office/officeart/2005/8/layout/vList6">
   <dgm:title val=""/>
   <dgm:desc val=""/>
   <dgm:catLst>
-    <dgm:cat type="process" pri="9000"/>
+    <dgm:cat type="process" pri="22000"/>
+    <dgm:cat type="list" pri="17000"/>
   </dgm:catLst>
-  <dgm:sampData useDef="1">
+  <dgm:sampData>
     <dgm:dataModel>
-      <dgm:ptLst/>
+      <dgm:ptLst>
+        <dgm:pt modelId="0" type="doc"/>
+        <dgm:pt modelId="1">
+          <dgm:prSet phldr="1"/>
+        </dgm:pt>
+        <dgm:pt modelId="11">
+          <dgm:prSet phldr="1"/>
+        </dgm:pt>
+        <dgm:pt modelId="12">
+          <dgm:prSet phldr="1"/>
+        </dgm:pt>
+        <dgm:pt modelId="2">
+          <dgm:prSet phldr="1"/>
+        </dgm:pt>
+        <dgm:pt modelId="21">
+          <dgm:prSet phldr="1"/>
+        </dgm:pt>
+        <dgm:pt modelId="22">
+          <dgm:prSet phldr="1"/>
+        </dgm:pt>
+      </dgm:ptLst>
+      <dgm:cxnLst>
+        <dgm:cxn modelId="4" srcId="0" destId="1" srcOrd="0" destOrd="0"/>
+        <dgm:cxn modelId="5" srcId="0" destId="2" srcOrd="1" destOrd="0"/>
+        <dgm:cxn modelId="13" srcId="1" destId="11" srcOrd="0" destOrd="0"/>
+        <dgm:cxn modelId="14" srcId="1" destId="12" srcOrd="0" destOrd="0"/>
+        <dgm:cxn modelId="23" srcId="2" destId="21" srcOrd="0" destOrd="0"/>
+        <dgm:cxn modelId="24" srcId="2" destId="22" srcOrd="0" destOrd="0"/>
+      </dgm:cxnLst>
       <dgm:bg/>
       <dgm:whole/>
     </dgm:dataModel>
@@ -8852,233 +8777,127 @@
     <dgm:varLst>
       <dgm:dir/>
       <dgm:animLvl val="lvl"/>
-      <dgm:resizeHandles val="exact"/>
+      <dgm:resizeHandles/>
     </dgm:varLst>
-    <dgm:choose name="Name1">
-      <dgm:if name="Name2" func="var" arg="dir" op="equ" val="norm">
-        <dgm:alg type="lin"/>
-      </dgm:if>
-      <dgm:else name="Name3">
-        <dgm:alg type="lin">
-          <dgm:param type="linDir" val="fromR"/>
-        </dgm:alg>
-      </dgm:else>
-    </dgm:choose>
+    <dgm:alg type="lin">
+      <dgm:param type="linDir" val="fromT"/>
+    </dgm:alg>
     <dgm:shape xmlns:r="http://schemas.openxmlformats.org/officeDocument/2006/relationships" r:blip="">
       <dgm:adjLst/>
     </dgm:shape>
     <dgm:presOf/>
-    <dgm:choose name="Name4">
-      <dgm:if name="Name5" axis="des" func="maxDepth" op="gte" val="2">
-        <dgm:constrLst>
-          <dgm:constr type="h" for="ch" forName="composite" refType="h"/>
-          <dgm:constr type="w" for="ch" forName="composite" refType="w"/>
-          <dgm:constr type="w" for="des" forName="parTx"/>
-          <dgm:constr type="h" for="des" forName="parTx" op="equ"/>
-          <dgm:constr type="w" for="des" forName="desTx"/>
-          <dgm:constr type="h" for="des" forName="desTx" op="equ"/>
-          <dgm:constr type="primFontSz" for="des" forName="parTx" val="65"/>
-          <dgm:constr type="secFontSz" for="des" forName="desTx" refType="primFontSz" refFor="des" refForName="parTx" op="equ"/>
-          <dgm:constr type="h" for="des" forName="parTx" refType="primFontSz" refFor="des" refForName="parTx" fact="1.5"/>
-          <dgm:constr type="h" for="des" forName="desTx" refType="primFontSz" refFor="des" refForName="parTx" fact="0.5"/>
-          <dgm:constr type="w" for="ch" forName="space" op="equ" val="-6"/>
-        </dgm:constrLst>
-        <dgm:ruleLst>
-          <dgm:rule type="w" for="ch" forName="composite" val="0" fact="NaN" max="NaN"/>
-          <dgm:rule type="primFontSz" for="des" forName="parTx" val="5" fact="NaN" max="NaN"/>
-        </dgm:ruleLst>
-        <dgm:forEach name="Name6" axis="ch" ptType="node">
-          <dgm:layoutNode name="composite">
-            <dgm:alg type="composite"/>
-            <dgm:shape xmlns:r="http://schemas.openxmlformats.org/officeDocument/2006/relationships" r:blip="">
-              <dgm:adjLst/>
-            </dgm:shape>
-            <dgm:presOf/>
-            <dgm:choose name="Name7">
-              <dgm:if name="Name8" func="var" arg="dir" op="equ" val="norm">
-                <dgm:constrLst>
-                  <dgm:constr type="l" for="ch" forName="parTx"/>
-                  <dgm:constr type="w" for="ch" forName="parTx" refType="w"/>
-                  <dgm:constr type="t" for="ch" forName="parTx"/>
-                  <dgm:constr type="l" for="ch" forName="desTx"/>
-                  <dgm:constr type="w" for="ch" forName="desTx" refType="w" refFor="ch" refForName="parTx" fact="0.8"/>
-                  <dgm:constr type="t" for="ch" forName="desTx" refType="h" refFor="ch" refForName="parTx" fact="1.125"/>
-                </dgm:constrLst>
-              </dgm:if>
-              <dgm:else name="Name9">
-                <dgm:constrLst>
-                  <dgm:constr type="l" for="ch" forName="parTx"/>
-                  <dgm:constr type="w" for="ch" forName="parTx" refType="w"/>
-                  <dgm:constr type="t" for="ch" forName="parTx"/>
-                  <dgm:constr type="l" for="ch" forName="desTx" refType="w" fact="0.2"/>
-                  <dgm:constr type="w" for="ch" forName="desTx" refType="w" refFor="ch" refForName="parTx" fact="0.8"/>
-                  <dgm:constr type="t" for="ch" forName="desTx" refType="h" refFor="ch" refForName="parTx" fact="1.125"/>
-                </dgm:constrLst>
-              </dgm:else>
-            </dgm:choose>
-            <dgm:ruleLst>
-              <dgm:rule type="h" val="INF" fact="NaN" max="NaN"/>
-            </dgm:ruleLst>
-            <dgm:layoutNode name="parTx">
-              <dgm:varLst>
-                <dgm:chMax val="0"/>
-                <dgm:chPref val="0"/>
-                <dgm:bulletEnabled val="1"/>
-              </dgm:varLst>
-              <dgm:alg type="tx"/>
-              <dgm:choose name="Name10">
-                <dgm:if name="Name11" func="var" arg="dir" op="equ" val="norm">
-                  <dgm:shape xmlns:r="http://schemas.openxmlformats.org/officeDocument/2006/relationships" type="chevron" r:blip="">
-                    <dgm:adjLst/>
-                  </dgm:shape>
-                </dgm:if>
-                <dgm:else name="Name12">
-                  <dgm:shape xmlns:r="http://schemas.openxmlformats.org/officeDocument/2006/relationships" rot="180" type="chevron" r:blip="">
-                    <dgm:adjLst/>
-                  </dgm:shape>
-                </dgm:else>
-              </dgm:choose>
-              <dgm:presOf axis="self" ptType="node"/>
-              <dgm:choose name="Name13">
-                <dgm:if name="Name14" func="var" arg="dir" op="equ" val="norm">
-                  <dgm:constrLst>
-                    <dgm:constr type="h" refType="w" op="lte" fact="0.4"/>
-                    <dgm:constr type="h"/>
-                    <dgm:constr type="tMarg" refType="primFontSz" fact="0.105"/>
-                    <dgm:constr type="bMarg" refType="primFontSz" fact="0.105"/>
-                    <dgm:constr type="lMarg" refType="primFontSz" fact="0.315"/>
-                    <dgm:constr type="rMarg" refType="primFontSz" fact="0.105"/>
-                  </dgm:constrLst>
-                </dgm:if>
-                <dgm:else name="Name15">
-                  <dgm:constrLst>
-                    <dgm:constr type="h" refType="w" op="lte" fact="0.4"/>
-                    <dgm:constr type="h"/>
-                    <dgm:constr type="tMarg" refType="primFontSz" fact="0.105"/>
-                    <dgm:constr type="bMarg" refType="primFontSz" fact="0.105"/>
-                    <dgm:constr type="lMarg" refType="primFontSz" fact="0.105"/>
-                    <dgm:constr type="rMarg" refType="primFontSz" fact="0.315"/>
-                  </dgm:constrLst>
-                </dgm:else>
-              </dgm:choose>
-              <dgm:ruleLst>
-                <dgm:rule type="h" val="INF" fact="NaN" max="NaN"/>
-              </dgm:ruleLst>
-            </dgm:layoutNode>
-            <dgm:layoutNode name="desTx" styleLbl="revTx">
-              <dgm:varLst>
-                <dgm:bulletEnabled val="1"/>
-              </dgm:varLst>
-              <dgm:alg type="tx">
-                <dgm:param type="stBulletLvl" val="1"/>
-              </dgm:alg>
-              <dgm:choose name="Name16">
-                <dgm:if name="Name17" axis="ch" ptType="node" func="cnt" op="gte" val="1">
-                  <dgm:shape xmlns:r="http://schemas.openxmlformats.org/officeDocument/2006/relationships" type="rect" r:blip="">
-                    <dgm:adjLst/>
-                  </dgm:shape>
-                </dgm:if>
-                <dgm:else name="Name18">
-                  <dgm:shape xmlns:r="http://schemas.openxmlformats.org/officeDocument/2006/relationships" type="rect" r:blip="" hideGeom="1">
-                    <dgm:adjLst/>
-                  </dgm:shape>
-                </dgm:else>
-              </dgm:choose>
-              <dgm:presOf axis="des" ptType="node"/>
-              <dgm:constrLst>
-                <dgm:constr type="secFontSz" val="65"/>
-                <dgm:constr type="primFontSz" refType="secFontSz"/>
-                <dgm:constr type="h"/>
-                <dgm:constr type="tMarg"/>
-                <dgm:constr type="bMarg"/>
-                <dgm:constr type="rMarg"/>
-                <dgm:constr type="lMarg"/>
-              </dgm:constrLst>
-              <dgm:ruleLst>
-                <dgm:rule type="h" val="INF" fact="NaN" max="NaN"/>
-              </dgm:ruleLst>
-            </dgm:layoutNode>
-          </dgm:layoutNode>
-          <dgm:forEach name="Name19" axis="followSib" ptType="sibTrans" cnt="1">
-            <dgm:layoutNode name="space">
-              <dgm:alg type="sp"/>
-              <dgm:shape xmlns:r="http://schemas.openxmlformats.org/officeDocument/2006/relationships" r:blip="">
-                <dgm:adjLst/>
+    <dgm:constrLst>
+      <dgm:constr type="w" for="ch" forName="linNode" refType="w"/>
+      <dgm:constr type="h" for="ch" forName="linNode" refType="h"/>
+      <dgm:constr type="h" for="ch" forName="spacing" refType="h" refFor="ch" refForName="linNode" fact="0.1"/>
+      <dgm:constr type="primFontSz" for="des" forName="parentShp" op="equ" val="65"/>
+      <dgm:constr type="primFontSz" for="des" forName="childShp" op="equ" val="65"/>
+    </dgm:constrLst>
+    <dgm:ruleLst/>
+    <dgm:forEach name="Name1" axis="ch" ptType="node">
+      <dgm:layoutNode name="linNode">
+        <dgm:choose name="Name2">
+          <dgm:if name="Name3" func="var" arg="dir" op="equ" val="norm">
+            <dgm:alg type="lin">
+              <dgm:param type="linDir" val="fromL"/>
+            </dgm:alg>
+          </dgm:if>
+          <dgm:else name="Name4">
+            <dgm:alg type="lin">
+              <dgm:param type="linDir" val="fromR"/>
+            </dgm:alg>
+          </dgm:else>
+        </dgm:choose>
+        <dgm:shape xmlns:r="http://schemas.openxmlformats.org/officeDocument/2006/relationships" r:blip="">
+          <dgm:adjLst/>
+        </dgm:shape>
+        <dgm:presOf/>
+        <dgm:choose name="Name5">
+          <dgm:if name="Name6" func="var" arg="dir" op="equ" val="norm">
+            <dgm:constrLst>
+              <dgm:constr type="w" for="ch" forName="parentShp" refType="w" fact="0.4"/>
+              <dgm:constr type="h" for="ch" forName="parentShp" refType="h"/>
+              <dgm:constr type="w" for="ch" forName="childShp" refType="w" fact="0.6"/>
+              <dgm:constr type="h" for="ch" forName="childShp" refType="h" refFor="ch" refForName="parentShp"/>
+            </dgm:constrLst>
+          </dgm:if>
+          <dgm:else name="Name7">
+            <dgm:constrLst>
+              <dgm:constr type="w" for="ch" forName="parentShp" refType="w" fact="0.4"/>
+              <dgm:constr type="h" for="ch" forName="parentShp" refType="h"/>
+              <dgm:constr type="w" for="ch" forName="childShp" refType="w" fact="0.6"/>
+              <dgm:constr type="h" for="ch" forName="childShp" refType="h" refFor="ch" refForName="parentShp"/>
+            </dgm:constrLst>
+          </dgm:else>
+        </dgm:choose>
+        <dgm:ruleLst/>
+        <dgm:layoutNode name="parentShp" styleLbl="node1">
+          <dgm:varLst>
+            <dgm:bulletEnabled val="1"/>
+          </dgm:varLst>
+          <dgm:alg type="tx"/>
+          <dgm:shape xmlns:r="http://schemas.openxmlformats.org/officeDocument/2006/relationships" type="roundRect" r:blip="">
+            <dgm:adjLst/>
+          </dgm:shape>
+          <dgm:presOf axis="self" ptType="node"/>
+          <dgm:constrLst>
+            <dgm:constr type="tMarg" refType="primFontSz" fact="0.15"/>
+            <dgm:constr type="bMarg" refType="primFontSz" fact="0.15"/>
+            <dgm:constr type="lMarg" refType="primFontSz" fact="0.3"/>
+            <dgm:constr type="rMarg" refType="primFontSz" fact="0.3"/>
+          </dgm:constrLst>
+          <dgm:ruleLst>
+            <dgm:rule type="primFontSz" val="5" fact="NaN" max="NaN"/>
+          </dgm:ruleLst>
+        </dgm:layoutNode>
+        <dgm:layoutNode name="childShp" styleLbl="bgAccFollowNode1">
+          <dgm:varLst>
+            <dgm:bulletEnabled val="1"/>
+          </dgm:varLst>
+          <dgm:alg type="tx">
+            <dgm:param type="stBulletLvl" val="1"/>
+          </dgm:alg>
+          <dgm:choose name="Name8">
+            <dgm:if name="Name9" func="var" arg="dir" op="equ" val="norm">
+              <dgm:shape xmlns:r="http://schemas.openxmlformats.org/officeDocument/2006/relationships" type="rightArrow" r:blip="" zOrderOff="-2">
+                <dgm:adjLst>
+                  <dgm:adj idx="1" val="0.75"/>
+                </dgm:adjLst>
               </dgm:shape>
-              <dgm:presOf/>
-              <dgm:constrLst/>
-              <dgm:ruleLst/>
-            </dgm:layoutNode>
-          </dgm:forEach>
-        </dgm:forEach>
-      </dgm:if>
-      <dgm:else name="Name20">
-        <dgm:constrLst>
-          <dgm:constr type="w" for="ch" forName="parTxOnly" refType="w"/>
-          <dgm:constr type="h" for="des" forName="parTxOnly" op="equ"/>
-          <dgm:constr type="primFontSz" for="des" forName="parTxOnly" op="equ" val="65"/>
-          <dgm:constr type="w" for="ch" forName="parTxOnlySpace" refType="w" refFor="ch" refForName="parTxOnly" fact="-0.1"/>
-        </dgm:constrLst>
-        <dgm:ruleLst/>
-        <dgm:forEach name="Name21" axis="ch" ptType="node">
-          <dgm:layoutNode name="parTxOnly">
-            <dgm:varLst>
-              <dgm:chMax val="0"/>
-              <dgm:chPref val="0"/>
-              <dgm:bulletEnabled val="1"/>
-            </dgm:varLst>
-            <dgm:alg type="tx"/>
-            <dgm:choose name="Name22">
-              <dgm:if name="Name23" func="var" arg="dir" op="equ" val="norm">
-                <dgm:shape xmlns:r="http://schemas.openxmlformats.org/officeDocument/2006/relationships" type="chevron" r:blip="">
-                  <dgm:adjLst/>
-                </dgm:shape>
-              </dgm:if>
-              <dgm:else name="Name24">
-                <dgm:shape xmlns:r="http://schemas.openxmlformats.org/officeDocument/2006/relationships" rot="180" type="chevron" r:blip="">
-                  <dgm:adjLst/>
-                </dgm:shape>
-              </dgm:else>
-            </dgm:choose>
-            <dgm:presOf axis="self" ptType="node"/>
-            <dgm:choose name="Name25">
-              <dgm:if name="Name26" func="var" arg="dir" op="equ" val="norm">
-                <dgm:constrLst>
-                  <dgm:constr type="h" refType="w" op="equ" fact="0.4"/>
-                  <dgm:constr type="tMarg" refType="primFontSz" fact="0.105"/>
-                  <dgm:constr type="bMarg" refType="primFontSz" fact="0.105"/>
-                  <dgm:constr type="lMarg" refType="primFontSz" fact="0.315"/>
-                  <dgm:constr type="rMarg" refType="primFontSz" fact="0.105"/>
-                </dgm:constrLst>
-              </dgm:if>
-              <dgm:else name="Name27">
-                <dgm:constrLst>
-                  <dgm:constr type="h" refType="w" op="equ" fact="0.4"/>
-                  <dgm:constr type="tMarg" refType="primFontSz" fact="0.105"/>
-                  <dgm:constr type="bMarg" refType="primFontSz" fact="0.105"/>
-                  <dgm:constr type="lMarg" refType="primFontSz" fact="0.105"/>
-                  <dgm:constr type="rMarg" refType="primFontSz" fact="0.315"/>
-                </dgm:constrLst>
-              </dgm:else>
-            </dgm:choose>
-            <dgm:ruleLst>
-              <dgm:rule type="primFontSz" val="5" fact="NaN" max="NaN"/>
-            </dgm:ruleLst>
-          </dgm:layoutNode>
-          <dgm:forEach name="Name28" axis="followSib" ptType="sibTrans" cnt="1">
-            <dgm:layoutNode name="parTxOnlySpace">
-              <dgm:alg type="sp"/>
-              <dgm:shape xmlns:r="http://schemas.openxmlformats.org/officeDocument/2006/relationships" r:blip="">
-                <dgm:adjLst/>
+            </dgm:if>
+            <dgm:else name="Name10">
+              <dgm:shape xmlns:r="http://schemas.openxmlformats.org/officeDocument/2006/relationships" rot="180" type="rightArrow" r:blip="" zOrderOff="-2">
+                <dgm:adjLst>
+                  <dgm:adj idx="1" val="0.75"/>
+                </dgm:adjLst>
               </dgm:shape>
-              <dgm:presOf/>
-              <dgm:constrLst/>
-              <dgm:ruleLst/>
-            </dgm:layoutNode>
-          </dgm:forEach>
-        </dgm:forEach>
-      </dgm:else>
-    </dgm:choose>
+            </dgm:else>
+          </dgm:choose>
+          <dgm:presOf axis="des" ptType="node"/>
+          <dgm:constrLst>
+            <dgm:constr type="secFontSz" refType="primFontSz"/>
+            <dgm:constr type="tMarg" refType="primFontSz" fact="0.05"/>
+            <dgm:constr type="bMarg" refType="primFontSz" fact="0.05"/>
+            <dgm:constr type="lMarg" refType="primFontSz" fact="0.05"/>
+            <dgm:constr type="rMarg" refType="primFontSz" fact="0.05"/>
+          </dgm:constrLst>
+          <dgm:ruleLst>
+            <dgm:rule type="primFontSz" val="5" fact="NaN" max="NaN"/>
+          </dgm:ruleLst>
+        </dgm:layoutNode>
+      </dgm:layoutNode>
+      <dgm:forEach name="Name11" axis="followSib" ptType="sibTrans" cnt="1">
+        <dgm:layoutNode name="spacing">
+          <dgm:alg type="sp"/>
+          <dgm:shape xmlns:r="http://schemas.openxmlformats.org/officeDocument/2006/relationships" r:blip="">
+            <dgm:adjLst/>
+          </dgm:shape>
+          <dgm:presOf/>
+          <dgm:constrLst/>
+          <dgm:ruleLst/>
+        </dgm:layoutNode>
+      </dgm:forEach>
+    </dgm:forEach>
   </dgm:layoutNode>
 </dgm:layoutDef>
 </file>
@@ -11700,7 +11519,7 @@
 </file>
 
 <file path=customXml/itemProps1.xml><?xml version="1.0" encoding="utf-8"?>
-<ds:datastoreItem xmlns:ds="http://schemas.openxmlformats.org/officeDocument/2006/customXml" ds:itemID="{1BB29ED2-80FE-4F80-9B12-A6AD128C12B5}">
+<ds:datastoreItem xmlns:ds="http://schemas.openxmlformats.org/officeDocument/2006/customXml" ds:itemID="{028724DD-F8F5-4331-BB34-A1F556ECB775}">
   <ds:schemaRefs>
     <ds:schemaRef ds:uri="http://schemas.openxmlformats.org/officeDocument/2006/bibliography"/>
   </ds:schemaRefs>

</xml_diff>